<commit_message>
aa lab 03 main + test + report
</commit_message>
<xml_diff>
--- a/aa/lab02/Отчет.docx
+++ b/aa/lab02/Отчет.docx
@@ -3437,21 +3437,7 @@
           <w:lang w:val="en-US"/>
         </w:rPr>
         <w:lastRenderedPageBreak/>
-        <w:t>V • W = (v1 + w</w:t>
-      </w:r>
-      <w:proofErr w:type="gramStart"/>
-      <w:r>
-        <w:rPr>
-          <w:lang w:val="en-US"/>
-        </w:rPr>
-        <w:t>2)(</w:t>
-      </w:r>
-      <w:proofErr w:type="gramEnd"/>
-      <w:r>
-        <w:rPr>
-          <w:lang w:val="en-US"/>
-        </w:rPr>
-        <w:t>v2 + w1) + (v3 + w4)(v4 + w3) - v1v2 - v3v4 - w1w2 - w3w4 (2)</w:t>
+        <w:t>V • W = (v1 + w2)(v2 + w1) + (v3 + w4)(v4 + w3) - v1v2 - v3v4 - w1w2 - w3w4 (2)</w:t>
       </w:r>
     </w:p>
     <w:p>
@@ -3996,7 +3982,6 @@
       <w:r>
         <w:t>_</w:t>
       </w:r>
-      <w:proofErr w:type="gramStart"/>
       <w:r>
         <w:rPr>
           <w:lang w:val="en-US"/>
@@ -4004,11 +3989,7 @@
         <w:t>time</w:t>
       </w:r>
       <w:r>
-        <w:t>(</w:t>
-      </w:r>
-      <w:proofErr w:type="gramEnd"/>
-      <w:r>
-        <w:t>)</w:t>
+        <w:t>()</w:t>
       </w:r>
       <w:r>
         <w:t>,</w:t>
@@ -4168,7 +4149,6 @@
         </w:rPr>
         <w:t xml:space="preserve"> </w:t>
       </w:r>
-      <w:proofErr w:type="gramStart"/>
       <w:r>
         <w:rPr>
           <w:rFonts w:ascii="Courier New" w:eastAsia="Times New Roman" w:hAnsi="Courier New" w:cs="Courier New"/>
@@ -4191,7 +4171,6 @@
         </w:rPr>
         <w:t>(</w:t>
       </w:r>
-      <w:proofErr w:type="gramEnd"/>
       <w:r>
         <w:rPr>
           <w:rFonts w:ascii="Courier New" w:eastAsia="Times New Roman" w:hAnsi="Courier New" w:cs="Courier New"/>
@@ -4345,29 +4324,7 @@
           <w:szCs w:val="20"/>
           <w:lang w:val="en-US" w:eastAsia="ru-RU"/>
         </w:rPr>
-        <w:t xml:space="preserve">    </w:t>
-      </w:r>
-      <w:proofErr w:type="spellStart"/>
-      <w:r>
-        <w:rPr>
-          <w:rFonts w:ascii="Courier New" w:eastAsia="Times New Roman" w:hAnsi="Courier New" w:cs="Courier New"/>
-          <w:color w:val="000000"/>
-          <w:sz w:val="20"/>
-          <w:szCs w:val="20"/>
-          <w:lang w:val="en-US" w:eastAsia="ru-RU"/>
-        </w:rPr>
-        <w:t>i</w:t>
-      </w:r>
-      <w:proofErr w:type="spellEnd"/>
-      <w:r>
-        <w:rPr>
-          <w:rFonts w:ascii="Courier New" w:eastAsia="Times New Roman" w:hAnsi="Courier New" w:cs="Courier New"/>
-          <w:color w:val="000000"/>
-          <w:sz w:val="20"/>
-          <w:szCs w:val="20"/>
-          <w:lang w:val="en-US" w:eastAsia="ru-RU"/>
-        </w:rPr>
-        <w:t xml:space="preserve"> </w:t>
+        <w:t xml:space="preserve">    i </w:t>
       </w:r>
       <w:r>
         <w:rPr>
@@ -4444,29 +4401,7 @@
           <w:szCs w:val="20"/>
           <w:lang w:val="en-US" w:eastAsia="ru-RU"/>
         </w:rPr>
-        <w:t xml:space="preserve"> </w:t>
-      </w:r>
-      <w:proofErr w:type="spellStart"/>
-      <w:r>
-        <w:rPr>
-          <w:rFonts w:ascii="Courier New" w:eastAsia="Times New Roman" w:hAnsi="Courier New" w:cs="Courier New"/>
-          <w:color w:val="000000"/>
-          <w:sz w:val="20"/>
-          <w:szCs w:val="20"/>
-          <w:lang w:val="en-US" w:eastAsia="ru-RU"/>
-        </w:rPr>
-        <w:t>i</w:t>
-      </w:r>
-      <w:proofErr w:type="spellEnd"/>
-      <w:r>
-        <w:rPr>
-          <w:rFonts w:ascii="Courier New" w:eastAsia="Times New Roman" w:hAnsi="Courier New" w:cs="Courier New"/>
-          <w:color w:val="000000"/>
-          <w:sz w:val="20"/>
-          <w:szCs w:val="20"/>
-          <w:lang w:val="en-US" w:eastAsia="ru-RU"/>
-        </w:rPr>
-        <w:t xml:space="preserve"> </w:t>
+        <w:t xml:space="preserve"> i </w:t>
       </w:r>
       <w:r>
         <w:rPr>
@@ -4805,7 +4740,6 @@
         </w:rPr>
         <w:t>[</w:t>
       </w:r>
-      <w:proofErr w:type="spellStart"/>
       <w:r>
         <w:rPr>
           <w:rFonts w:ascii="Courier New" w:eastAsia="Times New Roman" w:hAnsi="Courier New" w:cs="Courier New"/>
@@ -4816,7 +4750,6 @@
         </w:rPr>
         <w:t>i</w:t>
       </w:r>
-      <w:proofErr w:type="spellEnd"/>
       <w:r>
         <w:rPr>
           <w:rFonts w:ascii="Courier New" w:eastAsia="Times New Roman" w:hAnsi="Courier New" w:cs="Courier New"/>
@@ -4895,7 +4828,6 @@
         </w:rPr>
         <w:t>[</w:t>
       </w:r>
-      <w:proofErr w:type="spellStart"/>
       <w:r>
         <w:rPr>
           <w:rFonts w:ascii="Courier New" w:eastAsia="Times New Roman" w:hAnsi="Courier New" w:cs="Courier New"/>
@@ -4906,7 +4838,6 @@
         </w:rPr>
         <w:t>i</w:t>
       </w:r>
-      <w:proofErr w:type="spellEnd"/>
       <w:r>
         <w:rPr>
           <w:rFonts w:ascii="Courier New" w:eastAsia="Times New Roman" w:hAnsi="Courier New" w:cs="Courier New"/>
@@ -5170,29 +5101,7 @@
           <w:szCs w:val="20"/>
           <w:lang w:val="en-US" w:eastAsia="ru-RU"/>
         </w:rPr>
-        <w:t xml:space="preserve">        </w:t>
-      </w:r>
-      <w:proofErr w:type="spellStart"/>
-      <w:r>
-        <w:rPr>
-          <w:rFonts w:ascii="Courier New" w:eastAsia="Times New Roman" w:hAnsi="Courier New" w:cs="Courier New"/>
-          <w:color w:val="000000"/>
-          <w:sz w:val="20"/>
-          <w:szCs w:val="20"/>
-          <w:lang w:val="en-US" w:eastAsia="ru-RU"/>
-        </w:rPr>
-        <w:t>i</w:t>
-      </w:r>
-      <w:proofErr w:type="spellEnd"/>
-      <w:r>
-        <w:rPr>
-          <w:rFonts w:ascii="Courier New" w:eastAsia="Times New Roman" w:hAnsi="Courier New" w:cs="Courier New"/>
-          <w:color w:val="000000"/>
-          <w:sz w:val="20"/>
-          <w:szCs w:val="20"/>
-          <w:lang w:val="en-US" w:eastAsia="ru-RU"/>
-        </w:rPr>
-        <w:t xml:space="preserve"> </w:t>
+        <w:t xml:space="preserve">        i </w:t>
       </w:r>
       <w:r>
         <w:rPr>
@@ -5338,8 +5247,6 @@
         </w:rPr>
         <w:t xml:space="preserve"> </w:t>
       </w:r>
-      <w:proofErr w:type="spellStart"/>
-      <w:proofErr w:type="gramStart"/>
       <w:r>
         <w:rPr>
           <w:rFonts w:ascii="Courier New" w:eastAsia="Times New Roman" w:hAnsi="Courier New" w:cs="Courier New"/>
@@ -5350,7 +5257,6 @@
         </w:rPr>
         <w:t>vinograd</w:t>
       </w:r>
-      <w:proofErr w:type="spellEnd"/>
       <w:r>
         <w:rPr>
           <w:rFonts w:ascii="Courier New" w:eastAsia="Times New Roman" w:hAnsi="Courier New" w:cs="Courier New"/>
@@ -5363,7 +5269,6 @@
         </w:rPr>
         <w:t>(</w:t>
       </w:r>
-      <w:proofErr w:type="gramEnd"/>
       <w:r>
         <w:rPr>
           <w:rFonts w:ascii="Courier New" w:eastAsia="Times New Roman" w:hAnsi="Courier New" w:cs="Courier New"/>
@@ -5752,29 +5657,7 @@
           <w:szCs w:val="20"/>
           <w:lang w:val="en-US" w:eastAsia="ru-RU"/>
         </w:rPr>
-        <w:t xml:space="preserve">    </w:t>
-      </w:r>
-      <w:proofErr w:type="spellStart"/>
-      <w:r>
-        <w:rPr>
-          <w:rFonts w:ascii="Courier New" w:eastAsia="Times New Roman" w:hAnsi="Courier New" w:cs="Courier New"/>
-          <w:color w:val="000000"/>
-          <w:sz w:val="20"/>
-          <w:szCs w:val="20"/>
-          <w:lang w:val="en-US" w:eastAsia="ru-RU"/>
-        </w:rPr>
-        <w:t>i</w:t>
-      </w:r>
-      <w:proofErr w:type="spellEnd"/>
-      <w:r>
-        <w:rPr>
-          <w:rFonts w:ascii="Courier New" w:eastAsia="Times New Roman" w:hAnsi="Courier New" w:cs="Courier New"/>
-          <w:color w:val="000000"/>
-          <w:sz w:val="20"/>
-          <w:szCs w:val="20"/>
-          <w:lang w:val="en-US" w:eastAsia="ru-RU"/>
-        </w:rPr>
-        <w:t xml:space="preserve"> </w:t>
+        <w:t xml:space="preserve">    i </w:t>
       </w:r>
       <w:r>
         <w:rPr>
@@ -5851,29 +5734,7 @@
           <w:szCs w:val="20"/>
           <w:lang w:val="en-US" w:eastAsia="ru-RU"/>
         </w:rPr>
-        <w:t xml:space="preserve"> </w:t>
-      </w:r>
-      <w:proofErr w:type="spellStart"/>
-      <w:r>
-        <w:rPr>
-          <w:rFonts w:ascii="Courier New" w:eastAsia="Times New Roman" w:hAnsi="Courier New" w:cs="Courier New"/>
-          <w:color w:val="000000"/>
-          <w:sz w:val="20"/>
-          <w:szCs w:val="20"/>
-          <w:lang w:val="en-US" w:eastAsia="ru-RU"/>
-        </w:rPr>
-        <w:t>i</w:t>
-      </w:r>
-      <w:proofErr w:type="spellEnd"/>
-      <w:r>
-        <w:rPr>
-          <w:rFonts w:ascii="Courier New" w:eastAsia="Times New Roman" w:hAnsi="Courier New" w:cs="Courier New"/>
-          <w:color w:val="000000"/>
-          <w:sz w:val="20"/>
-          <w:szCs w:val="20"/>
-          <w:lang w:val="en-US" w:eastAsia="ru-RU"/>
-        </w:rPr>
-        <w:t xml:space="preserve"> </w:t>
+        <w:t xml:space="preserve"> i </w:t>
       </w:r>
       <w:r>
         <w:rPr>
@@ -6110,7 +5971,6 @@
         </w:rPr>
         <w:t>[</w:t>
       </w:r>
-      <w:proofErr w:type="spellStart"/>
       <w:r>
         <w:rPr>
           <w:rFonts w:ascii="Courier New" w:eastAsia="Times New Roman" w:hAnsi="Courier New" w:cs="Courier New"/>
@@ -6121,7 +5981,6 @@
         </w:rPr>
         <w:t>i</w:t>
       </w:r>
-      <w:proofErr w:type="spellEnd"/>
       <w:r>
         <w:rPr>
           <w:rFonts w:ascii="Courier New" w:eastAsia="Times New Roman" w:hAnsi="Courier New" w:cs="Courier New"/>
@@ -6178,7 +6037,6 @@
         </w:rPr>
         <w:t>[</w:t>
       </w:r>
-      <w:proofErr w:type="spellStart"/>
       <w:r>
         <w:rPr>
           <w:rFonts w:ascii="Courier New" w:eastAsia="Times New Roman" w:hAnsi="Courier New" w:cs="Courier New"/>
@@ -6189,7 +6047,6 @@
         </w:rPr>
         <w:t>i</w:t>
       </w:r>
-      <w:proofErr w:type="spellEnd"/>
       <w:r>
         <w:rPr>
           <w:rFonts w:ascii="Courier New" w:eastAsia="Times New Roman" w:hAnsi="Courier New" w:cs="Courier New"/>
@@ -6246,7 +6103,6 @@
         </w:rPr>
         <w:t>[</w:t>
       </w:r>
-      <w:proofErr w:type="spellStart"/>
       <w:r>
         <w:rPr>
           <w:rFonts w:ascii="Courier New" w:eastAsia="Times New Roman" w:hAnsi="Courier New" w:cs="Courier New"/>
@@ -6257,8 +6113,6 @@
         </w:rPr>
         <w:t>i</w:t>
       </w:r>
-      <w:proofErr w:type="spellEnd"/>
-      <w:proofErr w:type="gramStart"/>
       <w:r>
         <w:rPr>
           <w:rFonts w:ascii="Courier New" w:eastAsia="Times New Roman" w:hAnsi="Courier New" w:cs="Courier New"/>
@@ -6271,7 +6125,6 @@
         </w:rPr>
         <w:t>][</w:t>
       </w:r>
-      <w:proofErr w:type="gramEnd"/>
       <w:r>
         <w:rPr>
           <w:rFonts w:ascii="Courier New" w:eastAsia="Times New Roman" w:hAnsi="Courier New" w:cs="Courier New"/>
@@ -6370,7 +6223,6 @@
         </w:rPr>
         <w:t>[</w:t>
       </w:r>
-      <w:proofErr w:type="spellStart"/>
       <w:r>
         <w:rPr>
           <w:rFonts w:ascii="Courier New" w:eastAsia="Times New Roman" w:hAnsi="Courier New" w:cs="Courier New"/>
@@ -6381,7 +6233,6 @@
         </w:rPr>
         <w:t>i</w:t>
       </w:r>
-      <w:proofErr w:type="spellEnd"/>
       <w:r>
         <w:rPr>
           <w:rFonts w:ascii="Courier New" w:eastAsia="Times New Roman" w:hAnsi="Courier New" w:cs="Courier New"/>
@@ -6566,29 +6417,7 @@
           <w:szCs w:val="20"/>
           <w:lang w:val="en-US" w:eastAsia="ru-RU"/>
         </w:rPr>
-        <w:t xml:space="preserve">        </w:t>
-      </w:r>
-      <w:proofErr w:type="spellStart"/>
-      <w:r>
-        <w:rPr>
-          <w:rFonts w:ascii="Courier New" w:eastAsia="Times New Roman" w:hAnsi="Courier New" w:cs="Courier New"/>
-          <w:color w:val="000000"/>
-          <w:sz w:val="20"/>
-          <w:szCs w:val="20"/>
-          <w:lang w:val="en-US" w:eastAsia="ru-RU"/>
-        </w:rPr>
-        <w:t>i</w:t>
-      </w:r>
-      <w:proofErr w:type="spellEnd"/>
-      <w:r>
-        <w:rPr>
-          <w:rFonts w:ascii="Courier New" w:eastAsia="Times New Roman" w:hAnsi="Courier New" w:cs="Courier New"/>
-          <w:color w:val="000000"/>
-          <w:sz w:val="20"/>
-          <w:szCs w:val="20"/>
-          <w:lang w:val="en-US" w:eastAsia="ru-RU"/>
-        </w:rPr>
-        <w:t xml:space="preserve"> </w:t>
+        <w:t xml:space="preserve">        i </w:t>
       </w:r>
       <w:r>
         <w:rPr>
@@ -6656,29 +6485,7 @@
           <w:szCs w:val="20"/>
           <w:lang w:val="en-US" w:eastAsia="ru-RU"/>
         </w:rPr>
-        <w:t xml:space="preserve">    </w:t>
-      </w:r>
-      <w:proofErr w:type="spellStart"/>
-      <w:r>
-        <w:rPr>
-          <w:rFonts w:ascii="Courier New" w:eastAsia="Times New Roman" w:hAnsi="Courier New" w:cs="Courier New"/>
-          <w:color w:val="000000"/>
-          <w:sz w:val="20"/>
-          <w:szCs w:val="20"/>
-          <w:lang w:val="en-US" w:eastAsia="ru-RU"/>
-        </w:rPr>
-        <w:t>i</w:t>
-      </w:r>
-      <w:proofErr w:type="spellEnd"/>
-      <w:r>
-        <w:rPr>
-          <w:rFonts w:ascii="Courier New" w:eastAsia="Times New Roman" w:hAnsi="Courier New" w:cs="Courier New"/>
-          <w:color w:val="000000"/>
-          <w:sz w:val="20"/>
-          <w:szCs w:val="20"/>
-          <w:lang w:val="en-US" w:eastAsia="ru-RU"/>
-        </w:rPr>
-        <w:t xml:space="preserve"> </w:t>
+        <w:t xml:space="preserve">    i </w:t>
       </w:r>
       <w:r>
         <w:rPr>
@@ -6755,29 +6562,7 @@
           <w:szCs w:val="20"/>
           <w:lang w:val="en-US" w:eastAsia="ru-RU"/>
         </w:rPr>
-        <w:t xml:space="preserve"> </w:t>
-      </w:r>
-      <w:proofErr w:type="spellStart"/>
-      <w:r>
-        <w:rPr>
-          <w:rFonts w:ascii="Courier New" w:eastAsia="Times New Roman" w:hAnsi="Courier New" w:cs="Courier New"/>
-          <w:color w:val="000000"/>
-          <w:sz w:val="20"/>
-          <w:szCs w:val="20"/>
-          <w:lang w:val="en-US" w:eastAsia="ru-RU"/>
-        </w:rPr>
-        <w:t>i</w:t>
-      </w:r>
-      <w:proofErr w:type="spellEnd"/>
-      <w:r>
-        <w:rPr>
-          <w:rFonts w:ascii="Courier New" w:eastAsia="Times New Roman" w:hAnsi="Courier New" w:cs="Courier New"/>
-          <w:color w:val="000000"/>
-          <w:sz w:val="20"/>
-          <w:szCs w:val="20"/>
-          <w:lang w:val="en-US" w:eastAsia="ru-RU"/>
-        </w:rPr>
-        <w:t xml:space="preserve"> </w:t>
+        <w:t xml:space="preserve"> i </w:t>
       </w:r>
       <w:r>
         <w:rPr>
@@ -7014,7 +6799,6 @@
         </w:rPr>
         <w:t>[</w:t>
       </w:r>
-      <w:proofErr w:type="spellStart"/>
       <w:r>
         <w:rPr>
           <w:rFonts w:ascii="Courier New" w:eastAsia="Times New Roman" w:hAnsi="Courier New" w:cs="Courier New"/>
@@ -7025,7 +6809,6 @@
         </w:rPr>
         <w:t>i</w:t>
       </w:r>
-      <w:proofErr w:type="spellEnd"/>
       <w:r>
         <w:rPr>
           <w:rFonts w:ascii="Courier New" w:eastAsia="Times New Roman" w:hAnsi="Courier New" w:cs="Courier New"/>
@@ -7082,7 +6865,6 @@
         </w:rPr>
         <w:t>[</w:t>
       </w:r>
-      <w:proofErr w:type="spellStart"/>
       <w:r>
         <w:rPr>
           <w:rFonts w:ascii="Courier New" w:eastAsia="Times New Roman" w:hAnsi="Courier New" w:cs="Courier New"/>
@@ -7093,7 +6875,6 @@
         </w:rPr>
         <w:t>i</w:t>
       </w:r>
-      <w:proofErr w:type="spellEnd"/>
       <w:r>
         <w:rPr>
           <w:rFonts w:ascii="Courier New" w:eastAsia="Times New Roman" w:hAnsi="Courier New" w:cs="Courier New"/>
@@ -7182,7 +6963,6 @@
         </w:rPr>
         <w:t xml:space="preserve"> </w:t>
       </w:r>
-      <w:proofErr w:type="gramStart"/>
       <w:r>
         <w:rPr>
           <w:rFonts w:ascii="Courier New" w:eastAsia="Times New Roman" w:hAnsi="Courier New" w:cs="Courier New"/>
@@ -7205,8 +6985,6 @@
         </w:rPr>
         <w:t>][</w:t>
       </w:r>
-      <w:proofErr w:type="spellStart"/>
-      <w:proofErr w:type="gramEnd"/>
       <w:r>
         <w:rPr>
           <w:rFonts w:ascii="Courier New" w:eastAsia="Times New Roman" w:hAnsi="Courier New" w:cs="Courier New"/>
@@ -7217,7 +6995,6 @@
         </w:rPr>
         <w:t>i</w:t>
       </w:r>
-      <w:proofErr w:type="spellEnd"/>
       <w:r>
         <w:rPr>
           <w:rFonts w:ascii="Courier New" w:eastAsia="Times New Roman" w:hAnsi="Courier New" w:cs="Courier New"/>
@@ -7370,7 +7147,6 @@
         </w:rPr>
         <w:t>][</w:t>
       </w:r>
-      <w:proofErr w:type="spellStart"/>
       <w:r>
         <w:rPr>
           <w:rFonts w:ascii="Courier New" w:eastAsia="Times New Roman" w:hAnsi="Courier New" w:cs="Courier New"/>
@@ -7381,7 +7157,6 @@
         </w:rPr>
         <w:t>i</w:t>
       </w:r>
-      <w:proofErr w:type="spellEnd"/>
       <w:r>
         <w:rPr>
           <w:rFonts w:ascii="Courier New" w:eastAsia="Times New Roman" w:hAnsi="Courier New" w:cs="Courier New"/>
@@ -7471,29 +7246,7 @@
           <w:szCs w:val="20"/>
           <w:lang w:val="en-US" w:eastAsia="ru-RU"/>
         </w:rPr>
-        <w:t xml:space="preserve">        </w:t>
-      </w:r>
-      <w:proofErr w:type="spellStart"/>
-      <w:r>
-        <w:rPr>
-          <w:rFonts w:ascii="Courier New" w:eastAsia="Times New Roman" w:hAnsi="Courier New" w:cs="Courier New"/>
-          <w:color w:val="000000"/>
-          <w:sz w:val="20"/>
-          <w:szCs w:val="20"/>
-          <w:lang w:val="en-US" w:eastAsia="ru-RU"/>
-        </w:rPr>
-        <w:t>i</w:t>
-      </w:r>
-      <w:proofErr w:type="spellEnd"/>
-      <w:r>
-        <w:rPr>
-          <w:rFonts w:ascii="Courier New" w:eastAsia="Times New Roman" w:hAnsi="Courier New" w:cs="Courier New"/>
-          <w:color w:val="000000"/>
-          <w:sz w:val="20"/>
-          <w:szCs w:val="20"/>
-          <w:lang w:val="en-US" w:eastAsia="ru-RU"/>
-        </w:rPr>
-        <w:t xml:space="preserve"> </w:t>
+        <w:t xml:space="preserve">        i </w:t>
       </w:r>
       <w:r>
         <w:rPr>
@@ -7561,29 +7314,7 @@
           <w:szCs w:val="20"/>
           <w:lang w:val="en-US" w:eastAsia="ru-RU"/>
         </w:rPr>
-        <w:t xml:space="preserve">    </w:t>
-      </w:r>
-      <w:proofErr w:type="spellStart"/>
-      <w:r>
-        <w:rPr>
-          <w:rFonts w:ascii="Courier New" w:eastAsia="Times New Roman" w:hAnsi="Courier New" w:cs="Courier New"/>
-          <w:color w:val="000000"/>
-          <w:sz w:val="20"/>
-          <w:szCs w:val="20"/>
-          <w:lang w:val="en-US" w:eastAsia="ru-RU"/>
-        </w:rPr>
-        <w:t>i</w:t>
-      </w:r>
-      <w:proofErr w:type="spellEnd"/>
-      <w:r>
-        <w:rPr>
-          <w:rFonts w:ascii="Courier New" w:eastAsia="Times New Roman" w:hAnsi="Courier New" w:cs="Courier New"/>
-          <w:color w:val="000000"/>
-          <w:sz w:val="20"/>
-          <w:szCs w:val="20"/>
-          <w:lang w:val="en-US" w:eastAsia="ru-RU"/>
-        </w:rPr>
-        <w:t xml:space="preserve"> </w:t>
+        <w:t xml:space="preserve">    i </w:t>
       </w:r>
       <w:r>
         <w:rPr>
@@ -7660,29 +7391,7 @@
           <w:szCs w:val="20"/>
           <w:lang w:val="en-US" w:eastAsia="ru-RU"/>
         </w:rPr>
-        <w:t xml:space="preserve"> </w:t>
-      </w:r>
-      <w:proofErr w:type="spellStart"/>
-      <w:r>
-        <w:rPr>
-          <w:rFonts w:ascii="Courier New" w:eastAsia="Times New Roman" w:hAnsi="Courier New" w:cs="Courier New"/>
-          <w:color w:val="000000"/>
-          <w:sz w:val="20"/>
-          <w:szCs w:val="20"/>
-          <w:lang w:val="en-US" w:eastAsia="ru-RU"/>
-        </w:rPr>
-        <w:t>i</w:t>
-      </w:r>
-      <w:proofErr w:type="spellEnd"/>
-      <w:r>
-        <w:rPr>
-          <w:rFonts w:ascii="Courier New" w:eastAsia="Times New Roman" w:hAnsi="Courier New" w:cs="Courier New"/>
-          <w:color w:val="000000"/>
-          <w:sz w:val="20"/>
-          <w:szCs w:val="20"/>
-          <w:lang w:val="en-US" w:eastAsia="ru-RU"/>
-        </w:rPr>
-        <w:t xml:space="preserve"> </w:t>
+        <w:t xml:space="preserve"> i </w:t>
       </w:r>
       <w:r>
         <w:rPr>
@@ -7887,7 +7596,6 @@
         </w:rPr>
         <w:t>[</w:t>
       </w:r>
-      <w:proofErr w:type="spellStart"/>
       <w:r>
         <w:rPr>
           <w:rFonts w:ascii="Courier New" w:eastAsia="Times New Roman" w:hAnsi="Courier New" w:cs="Courier New"/>
@@ -7898,7 +7606,6 @@
         </w:rPr>
         <w:t>i</w:t>
       </w:r>
-      <w:proofErr w:type="spellEnd"/>
       <w:r>
         <w:rPr>
           <w:rFonts w:ascii="Courier New" w:eastAsia="Times New Roman" w:hAnsi="Courier New" w:cs="Courier New"/>
@@ -7999,7 +7706,6 @@
         </w:rPr>
         <w:t>[</w:t>
       </w:r>
-      <w:proofErr w:type="spellStart"/>
       <w:r>
         <w:rPr>
           <w:rFonts w:ascii="Courier New" w:eastAsia="Times New Roman" w:hAnsi="Courier New" w:cs="Courier New"/>
@@ -8010,7 +7716,6 @@
         </w:rPr>
         <w:t>i</w:t>
       </w:r>
-      <w:proofErr w:type="spellEnd"/>
       <w:r>
         <w:rPr>
           <w:rFonts w:ascii="Courier New" w:eastAsia="Times New Roman" w:hAnsi="Courier New" w:cs="Courier New"/>
@@ -8290,7 +7995,6 @@
         </w:rPr>
         <w:t>[</w:t>
       </w:r>
-      <w:proofErr w:type="spellStart"/>
       <w:r>
         <w:rPr>
           <w:rFonts w:ascii="Courier New" w:eastAsia="Times New Roman" w:hAnsi="Courier New" w:cs="Courier New"/>
@@ -8301,7 +8005,6 @@
         </w:rPr>
         <w:t>i</w:t>
       </w:r>
-      <w:proofErr w:type="spellEnd"/>
       <w:r>
         <w:rPr>
           <w:rFonts w:ascii="Courier New" w:eastAsia="Times New Roman" w:hAnsi="Courier New" w:cs="Courier New"/>
@@ -8380,7 +8083,6 @@
         </w:rPr>
         <w:t>[</w:t>
       </w:r>
-      <w:proofErr w:type="spellStart"/>
       <w:r>
         <w:rPr>
           <w:rFonts w:ascii="Courier New" w:eastAsia="Times New Roman" w:hAnsi="Courier New" w:cs="Courier New"/>
@@ -8391,7 +8093,6 @@
         </w:rPr>
         <w:t>i</w:t>
       </w:r>
-      <w:proofErr w:type="spellEnd"/>
       <w:r>
         <w:rPr>
           <w:rFonts w:ascii="Courier New" w:eastAsia="Times New Roman" w:hAnsi="Courier New" w:cs="Courier New"/>
@@ -8492,7 +8193,6 @@
         </w:rPr>
         <w:t>[</w:t>
       </w:r>
-      <w:proofErr w:type="spellStart"/>
       <w:r>
         <w:rPr>
           <w:rFonts w:ascii="Courier New" w:eastAsia="Times New Roman" w:hAnsi="Courier New" w:cs="Courier New"/>
@@ -8503,8 +8203,6 @@
         </w:rPr>
         <w:t>i</w:t>
       </w:r>
-      <w:proofErr w:type="spellEnd"/>
-      <w:proofErr w:type="gramStart"/>
       <w:r>
         <w:rPr>
           <w:rFonts w:ascii="Courier New" w:eastAsia="Times New Roman" w:hAnsi="Courier New" w:cs="Courier New"/>
@@ -8517,7 +8215,6 @@
         </w:rPr>
         <w:t>][</w:t>
       </w:r>
-      <w:proofErr w:type="gramEnd"/>
       <w:r>
         <w:rPr>
           <w:rFonts w:ascii="Courier New" w:eastAsia="Times New Roman" w:hAnsi="Courier New" w:cs="Courier New"/>
@@ -8813,7 +8510,6 @@
         </w:rPr>
         <w:t>[</w:t>
       </w:r>
-      <w:proofErr w:type="spellStart"/>
       <w:r>
         <w:rPr>
           <w:rFonts w:ascii="Courier New" w:eastAsia="Times New Roman" w:hAnsi="Courier New" w:cs="Courier New"/>
@@ -8824,8 +8520,6 @@
         </w:rPr>
         <w:t>i</w:t>
       </w:r>
-      <w:proofErr w:type="spellEnd"/>
-      <w:proofErr w:type="gramStart"/>
       <w:r>
         <w:rPr>
           <w:rFonts w:ascii="Courier New" w:eastAsia="Times New Roman" w:hAnsi="Courier New" w:cs="Courier New"/>
@@ -8838,7 +8532,6 @@
         </w:rPr>
         <w:t>][</w:t>
       </w:r>
-      <w:proofErr w:type="gramEnd"/>
       <w:r>
         <w:rPr>
           <w:rFonts w:ascii="Courier New" w:eastAsia="Times New Roman" w:hAnsi="Courier New" w:cs="Courier New"/>
@@ -9176,29 +8869,7 @@
           <w:szCs w:val="20"/>
           <w:lang w:val="en-US" w:eastAsia="ru-RU"/>
         </w:rPr>
-        <w:t xml:space="preserve">        </w:t>
-      </w:r>
-      <w:proofErr w:type="spellStart"/>
-      <w:r>
-        <w:rPr>
-          <w:rFonts w:ascii="Courier New" w:eastAsia="Times New Roman" w:hAnsi="Courier New" w:cs="Courier New"/>
-          <w:color w:val="000000"/>
-          <w:sz w:val="20"/>
-          <w:szCs w:val="20"/>
-          <w:lang w:val="en-US" w:eastAsia="ru-RU"/>
-        </w:rPr>
-        <w:t>i</w:t>
-      </w:r>
-      <w:proofErr w:type="spellEnd"/>
-      <w:r>
-        <w:rPr>
-          <w:rFonts w:ascii="Courier New" w:eastAsia="Times New Roman" w:hAnsi="Courier New" w:cs="Courier New"/>
-          <w:color w:val="000000"/>
-          <w:sz w:val="20"/>
-          <w:szCs w:val="20"/>
-          <w:lang w:val="en-US" w:eastAsia="ru-RU"/>
-        </w:rPr>
-        <w:t xml:space="preserve"> </w:t>
+        <w:t xml:space="preserve">        i </w:t>
       </w:r>
       <w:r>
         <w:rPr>
@@ -9397,29 +9068,7 @@
           <w:szCs w:val="20"/>
           <w:lang w:val="en-US" w:eastAsia="ru-RU"/>
         </w:rPr>
-        <w:t xml:space="preserve">        </w:t>
-      </w:r>
-      <w:proofErr w:type="spellStart"/>
-      <w:r>
-        <w:rPr>
-          <w:rFonts w:ascii="Courier New" w:eastAsia="Times New Roman" w:hAnsi="Courier New" w:cs="Courier New"/>
-          <w:color w:val="000000"/>
-          <w:sz w:val="20"/>
-          <w:szCs w:val="20"/>
-          <w:lang w:val="en-US" w:eastAsia="ru-RU"/>
-        </w:rPr>
-        <w:t>i</w:t>
-      </w:r>
-      <w:proofErr w:type="spellEnd"/>
-      <w:r>
-        <w:rPr>
-          <w:rFonts w:ascii="Courier New" w:eastAsia="Times New Roman" w:hAnsi="Courier New" w:cs="Courier New"/>
-          <w:color w:val="000000"/>
-          <w:sz w:val="20"/>
-          <w:szCs w:val="20"/>
-          <w:lang w:val="en-US" w:eastAsia="ru-RU"/>
-        </w:rPr>
-        <w:t xml:space="preserve"> </w:t>
+        <w:t xml:space="preserve">        i </w:t>
       </w:r>
       <w:r>
         <w:rPr>
@@ -9496,29 +9145,7 @@
           <w:szCs w:val="20"/>
           <w:lang w:val="en-US" w:eastAsia="ru-RU"/>
         </w:rPr>
-        <w:t xml:space="preserve"> </w:t>
-      </w:r>
-      <w:proofErr w:type="spellStart"/>
-      <w:r>
-        <w:rPr>
-          <w:rFonts w:ascii="Courier New" w:eastAsia="Times New Roman" w:hAnsi="Courier New" w:cs="Courier New"/>
-          <w:color w:val="000000"/>
-          <w:sz w:val="20"/>
-          <w:szCs w:val="20"/>
-          <w:lang w:val="en-US" w:eastAsia="ru-RU"/>
-        </w:rPr>
-        <w:t>i</w:t>
-      </w:r>
-      <w:proofErr w:type="spellEnd"/>
-      <w:r>
-        <w:rPr>
-          <w:rFonts w:ascii="Courier New" w:eastAsia="Times New Roman" w:hAnsi="Courier New" w:cs="Courier New"/>
-          <w:color w:val="000000"/>
-          <w:sz w:val="20"/>
-          <w:szCs w:val="20"/>
-          <w:lang w:val="en-US" w:eastAsia="ru-RU"/>
-        </w:rPr>
-        <w:t xml:space="preserve"> </w:t>
+        <w:t xml:space="preserve"> i </w:t>
       </w:r>
       <w:r>
         <w:rPr>
@@ -9723,7 +9350,6 @@
         </w:rPr>
         <w:t>[</w:t>
       </w:r>
-      <w:proofErr w:type="spellStart"/>
       <w:r>
         <w:rPr>
           <w:rFonts w:ascii="Courier New" w:eastAsia="Times New Roman" w:hAnsi="Courier New" w:cs="Courier New"/>
@@ -9734,7 +9360,6 @@
         </w:rPr>
         <w:t>i</w:t>
       </w:r>
-      <w:proofErr w:type="spellEnd"/>
       <w:r>
         <w:rPr>
           <w:rFonts w:ascii="Courier New" w:eastAsia="Times New Roman" w:hAnsi="Courier New" w:cs="Courier New"/>
@@ -9813,7 +9438,6 @@
         </w:rPr>
         <w:t>[</w:t>
       </w:r>
-      <w:proofErr w:type="spellStart"/>
       <w:r>
         <w:rPr>
           <w:rFonts w:ascii="Courier New" w:eastAsia="Times New Roman" w:hAnsi="Courier New" w:cs="Courier New"/>
@@ -9824,7 +9448,6 @@
         </w:rPr>
         <w:t>i</w:t>
       </w:r>
-      <w:proofErr w:type="spellEnd"/>
       <w:r>
         <w:rPr>
           <w:rFonts w:ascii="Courier New" w:eastAsia="Times New Roman" w:hAnsi="Courier New" w:cs="Courier New"/>
@@ -9903,7 +9526,6 @@
         </w:rPr>
         <w:t>[</w:t>
       </w:r>
-      <w:proofErr w:type="spellStart"/>
       <w:r>
         <w:rPr>
           <w:rFonts w:ascii="Courier New" w:eastAsia="Times New Roman" w:hAnsi="Courier New" w:cs="Courier New"/>
@@ -9914,8 +9536,6 @@
         </w:rPr>
         <w:t>i</w:t>
       </w:r>
-      <w:proofErr w:type="spellEnd"/>
-      <w:proofErr w:type="gramStart"/>
       <w:r>
         <w:rPr>
           <w:rFonts w:ascii="Courier New" w:eastAsia="Times New Roman" w:hAnsi="Courier New" w:cs="Courier New"/>
@@ -9928,7 +9548,6 @@
         </w:rPr>
         <w:t>][</w:t>
       </w:r>
-      <w:proofErr w:type="gramEnd"/>
       <w:r>
         <w:rPr>
           <w:rFonts w:ascii="Courier New" w:eastAsia="Times New Roman" w:hAnsi="Courier New" w:cs="Courier New"/>
@@ -10189,29 +9808,7 @@
           <w:szCs w:val="20"/>
           <w:lang w:val="en-US" w:eastAsia="ru-RU"/>
         </w:rPr>
-        <w:t xml:space="preserve">            </w:t>
-      </w:r>
-      <w:proofErr w:type="spellStart"/>
-      <w:r>
-        <w:rPr>
-          <w:rFonts w:ascii="Courier New" w:eastAsia="Times New Roman" w:hAnsi="Courier New" w:cs="Courier New"/>
-          <w:color w:val="000000"/>
-          <w:sz w:val="20"/>
-          <w:szCs w:val="20"/>
-          <w:lang w:val="en-US" w:eastAsia="ru-RU"/>
-        </w:rPr>
-        <w:t>i</w:t>
-      </w:r>
-      <w:proofErr w:type="spellEnd"/>
-      <w:r>
-        <w:rPr>
-          <w:rFonts w:ascii="Courier New" w:eastAsia="Times New Roman" w:hAnsi="Courier New" w:cs="Courier New"/>
-          <w:color w:val="000000"/>
-          <w:sz w:val="20"/>
-          <w:szCs w:val="20"/>
-          <w:lang w:val="en-US" w:eastAsia="ru-RU"/>
-        </w:rPr>
-        <w:t xml:space="preserve"> </w:t>
+        <w:t xml:space="preserve">            i </w:t>
       </w:r>
       <w:r>
         <w:rPr>
@@ -10366,7 +9963,6 @@
         </w:rPr>
         <w:t xml:space="preserve"> </w:t>
       </w:r>
-      <w:proofErr w:type="spellStart"/>
       <w:r>
         <w:rPr>
           <w:rFonts w:ascii="Courier New" w:eastAsia="Times New Roman" w:hAnsi="Courier New" w:cs="Courier New"/>
@@ -10375,20 +9971,8 @@
           <w:szCs w:val="20"/>
           <w:lang w:val="en-US" w:eastAsia="ru-RU"/>
         </w:rPr>
-        <w:t>vinograd_</w:t>
-      </w:r>
-      <w:proofErr w:type="gramStart"/>
-      <w:r>
-        <w:rPr>
-          <w:rFonts w:ascii="Courier New" w:eastAsia="Times New Roman" w:hAnsi="Courier New" w:cs="Courier New"/>
-          <w:color w:val="FF00FF"/>
-          <w:sz w:val="20"/>
-          <w:szCs w:val="20"/>
-          <w:lang w:val="en-US" w:eastAsia="ru-RU"/>
-        </w:rPr>
-        <w:t>opt</w:t>
-      </w:r>
-      <w:proofErr w:type="spellEnd"/>
+        <w:t>vinograd_opt</w:t>
+      </w:r>
       <w:r>
         <w:rPr>
           <w:rFonts w:ascii="Courier New" w:eastAsia="Times New Roman" w:hAnsi="Courier New" w:cs="Courier New"/>
@@ -10401,7 +9985,6 @@
         </w:rPr>
         <w:t>(</w:t>
       </w:r>
-      <w:proofErr w:type="gramEnd"/>
       <w:r>
         <w:rPr>
           <w:rFonts w:ascii="Courier New" w:eastAsia="Times New Roman" w:hAnsi="Courier New" w:cs="Courier New"/>
@@ -10902,29 +10485,7 @@
           <w:szCs w:val="20"/>
           <w:lang w:val="en-US" w:eastAsia="ru-RU"/>
         </w:rPr>
-        <w:t xml:space="preserve">    </w:t>
-      </w:r>
-      <w:proofErr w:type="spellStart"/>
-      <w:r>
-        <w:rPr>
-          <w:rFonts w:ascii="Courier New" w:eastAsia="Times New Roman" w:hAnsi="Courier New" w:cs="Courier New"/>
-          <w:color w:val="000000"/>
-          <w:sz w:val="20"/>
-          <w:szCs w:val="20"/>
-          <w:lang w:val="en-US" w:eastAsia="ru-RU"/>
-        </w:rPr>
-        <w:t>i</w:t>
-      </w:r>
-      <w:proofErr w:type="spellEnd"/>
-      <w:r>
-        <w:rPr>
-          <w:rFonts w:ascii="Courier New" w:eastAsia="Times New Roman" w:hAnsi="Courier New" w:cs="Courier New"/>
-          <w:color w:val="000000"/>
-          <w:sz w:val="20"/>
-          <w:szCs w:val="20"/>
-          <w:lang w:val="en-US" w:eastAsia="ru-RU"/>
-        </w:rPr>
-        <w:t xml:space="preserve"> </w:t>
+        <w:t xml:space="preserve">    i </w:t>
       </w:r>
       <w:r>
         <w:rPr>
@@ -11001,29 +10562,7 @@
           <w:szCs w:val="20"/>
           <w:lang w:val="en-US" w:eastAsia="ru-RU"/>
         </w:rPr>
-        <w:t xml:space="preserve"> </w:t>
-      </w:r>
-      <w:proofErr w:type="spellStart"/>
-      <w:r>
-        <w:rPr>
-          <w:rFonts w:ascii="Courier New" w:eastAsia="Times New Roman" w:hAnsi="Courier New" w:cs="Courier New"/>
-          <w:color w:val="000000"/>
-          <w:sz w:val="20"/>
-          <w:szCs w:val="20"/>
-          <w:lang w:val="en-US" w:eastAsia="ru-RU"/>
-        </w:rPr>
-        <w:t>i</w:t>
-      </w:r>
-      <w:proofErr w:type="spellEnd"/>
-      <w:r>
-        <w:rPr>
-          <w:rFonts w:ascii="Courier New" w:eastAsia="Times New Roman" w:hAnsi="Courier New" w:cs="Courier New"/>
-          <w:color w:val="000000"/>
-          <w:sz w:val="20"/>
-          <w:szCs w:val="20"/>
-          <w:lang w:val="en-US" w:eastAsia="ru-RU"/>
-        </w:rPr>
-        <w:t xml:space="preserve"> </w:t>
+        <w:t xml:space="preserve"> i </w:t>
       </w:r>
       <w:r>
         <w:rPr>
@@ -11228,7 +10767,6 @@
         </w:rPr>
         <w:t>[</w:t>
       </w:r>
-      <w:proofErr w:type="spellStart"/>
       <w:r>
         <w:rPr>
           <w:rFonts w:ascii="Courier New" w:eastAsia="Times New Roman" w:hAnsi="Courier New" w:cs="Courier New"/>
@@ -11239,7 +10777,6 @@
         </w:rPr>
         <w:t>i</w:t>
       </w:r>
-      <w:proofErr w:type="spellEnd"/>
       <w:r>
         <w:rPr>
           <w:rFonts w:ascii="Courier New" w:eastAsia="Times New Roman" w:hAnsi="Courier New" w:cs="Courier New"/>
@@ -11296,7 +10833,6 @@
         </w:rPr>
         <w:t>[</w:t>
       </w:r>
-      <w:proofErr w:type="spellStart"/>
       <w:r>
         <w:rPr>
           <w:rFonts w:ascii="Courier New" w:eastAsia="Times New Roman" w:hAnsi="Courier New" w:cs="Courier New"/>
@@ -11307,7 +10843,6 @@
         </w:rPr>
         <w:t>i</w:t>
       </w:r>
-      <w:proofErr w:type="spellEnd"/>
       <w:r>
         <w:rPr>
           <w:rFonts w:ascii="Courier New" w:eastAsia="Times New Roman" w:hAnsi="Courier New" w:cs="Courier New"/>
@@ -11386,7 +10921,6 @@
         </w:rPr>
         <w:t>[</w:t>
       </w:r>
-      <w:proofErr w:type="spellStart"/>
       <w:r>
         <w:rPr>
           <w:rFonts w:ascii="Courier New" w:eastAsia="Times New Roman" w:hAnsi="Courier New" w:cs="Courier New"/>
@@ -11397,8 +10931,6 @@
         </w:rPr>
         <w:t>i</w:t>
       </w:r>
-      <w:proofErr w:type="spellEnd"/>
-      <w:proofErr w:type="gramStart"/>
       <w:r>
         <w:rPr>
           <w:rFonts w:ascii="Courier New" w:eastAsia="Times New Roman" w:hAnsi="Courier New" w:cs="Courier New"/>
@@ -11411,7 +10943,6 @@
         </w:rPr>
         <w:t>][</w:t>
       </w:r>
-      <w:proofErr w:type="gramEnd"/>
       <w:r>
         <w:rPr>
           <w:rFonts w:ascii="Courier New" w:eastAsia="Times New Roman" w:hAnsi="Courier New" w:cs="Courier New"/>
@@ -11542,29 +11073,7 @@
           <w:szCs w:val="20"/>
           <w:lang w:val="en-US" w:eastAsia="ru-RU"/>
         </w:rPr>
-        <w:t xml:space="preserve">        </w:t>
-      </w:r>
-      <w:proofErr w:type="spellStart"/>
-      <w:r>
-        <w:rPr>
-          <w:rFonts w:ascii="Courier New" w:eastAsia="Times New Roman" w:hAnsi="Courier New" w:cs="Courier New"/>
-          <w:color w:val="000000"/>
-          <w:sz w:val="20"/>
-          <w:szCs w:val="20"/>
-          <w:lang w:val="en-US" w:eastAsia="ru-RU"/>
-        </w:rPr>
-        <w:t>i</w:t>
-      </w:r>
-      <w:proofErr w:type="spellEnd"/>
-      <w:r>
-        <w:rPr>
-          <w:rFonts w:ascii="Courier New" w:eastAsia="Times New Roman" w:hAnsi="Courier New" w:cs="Courier New"/>
-          <w:color w:val="000000"/>
-          <w:sz w:val="20"/>
-          <w:szCs w:val="20"/>
-          <w:lang w:val="en-US" w:eastAsia="ru-RU"/>
-        </w:rPr>
-        <w:t xml:space="preserve"> </w:t>
+        <w:t xml:space="preserve">        i </w:t>
       </w:r>
       <w:r>
         <w:rPr>
@@ -11632,29 +11141,7 @@
           <w:szCs w:val="20"/>
           <w:lang w:val="en-US" w:eastAsia="ru-RU"/>
         </w:rPr>
-        <w:t xml:space="preserve">    </w:t>
-      </w:r>
-      <w:proofErr w:type="spellStart"/>
-      <w:r>
-        <w:rPr>
-          <w:rFonts w:ascii="Courier New" w:eastAsia="Times New Roman" w:hAnsi="Courier New" w:cs="Courier New"/>
-          <w:color w:val="000000"/>
-          <w:sz w:val="20"/>
-          <w:szCs w:val="20"/>
-          <w:lang w:val="en-US" w:eastAsia="ru-RU"/>
-        </w:rPr>
-        <w:t>i</w:t>
-      </w:r>
-      <w:proofErr w:type="spellEnd"/>
-      <w:r>
-        <w:rPr>
-          <w:rFonts w:ascii="Courier New" w:eastAsia="Times New Roman" w:hAnsi="Courier New" w:cs="Courier New"/>
-          <w:color w:val="000000"/>
-          <w:sz w:val="20"/>
-          <w:szCs w:val="20"/>
-          <w:lang w:val="en-US" w:eastAsia="ru-RU"/>
-        </w:rPr>
-        <w:t xml:space="preserve"> </w:t>
+        <w:t xml:space="preserve">    i </w:t>
       </w:r>
       <w:r>
         <w:rPr>
@@ -11731,29 +11218,7 @@
           <w:szCs w:val="20"/>
           <w:lang w:val="en-US" w:eastAsia="ru-RU"/>
         </w:rPr>
-        <w:t xml:space="preserve"> </w:t>
-      </w:r>
-      <w:proofErr w:type="spellStart"/>
-      <w:r>
-        <w:rPr>
-          <w:rFonts w:ascii="Courier New" w:eastAsia="Times New Roman" w:hAnsi="Courier New" w:cs="Courier New"/>
-          <w:color w:val="000000"/>
-          <w:sz w:val="20"/>
-          <w:szCs w:val="20"/>
-          <w:lang w:val="en-US" w:eastAsia="ru-RU"/>
-        </w:rPr>
-        <w:t>i</w:t>
-      </w:r>
-      <w:proofErr w:type="spellEnd"/>
-      <w:r>
-        <w:rPr>
-          <w:rFonts w:ascii="Courier New" w:eastAsia="Times New Roman" w:hAnsi="Courier New" w:cs="Courier New"/>
-          <w:color w:val="000000"/>
-          <w:sz w:val="20"/>
-          <w:szCs w:val="20"/>
-          <w:lang w:val="en-US" w:eastAsia="ru-RU"/>
-        </w:rPr>
-        <w:t xml:space="preserve"> </w:t>
+        <w:t xml:space="preserve"> i </w:t>
       </w:r>
       <w:r>
         <w:rPr>
@@ -11958,7 +11423,6 @@
         </w:rPr>
         <w:t>[</w:t>
       </w:r>
-      <w:proofErr w:type="spellStart"/>
       <w:r>
         <w:rPr>
           <w:rFonts w:ascii="Courier New" w:eastAsia="Times New Roman" w:hAnsi="Courier New" w:cs="Courier New"/>
@@ -11969,7 +11433,6 @@
         </w:rPr>
         <w:t>i</w:t>
       </w:r>
-      <w:proofErr w:type="spellEnd"/>
       <w:r>
         <w:rPr>
           <w:rFonts w:ascii="Courier New" w:eastAsia="Times New Roman" w:hAnsi="Courier New" w:cs="Courier New"/>
@@ -12048,7 +11511,6 @@
         </w:rPr>
         <w:t>][</w:t>
       </w:r>
-      <w:proofErr w:type="spellStart"/>
       <w:r>
         <w:rPr>
           <w:rFonts w:ascii="Courier New" w:eastAsia="Times New Roman" w:hAnsi="Courier New" w:cs="Courier New"/>
@@ -12059,7 +11521,6 @@
         </w:rPr>
         <w:t>i</w:t>
       </w:r>
-      <w:proofErr w:type="spellEnd"/>
       <w:r>
         <w:rPr>
           <w:rFonts w:ascii="Courier New" w:eastAsia="Times New Roman" w:hAnsi="Courier New" w:cs="Courier New"/>
@@ -12148,7 +11609,6 @@
         </w:rPr>
         <w:t xml:space="preserve"> </w:t>
       </w:r>
-      <w:proofErr w:type="gramStart"/>
       <w:r>
         <w:rPr>
           <w:rFonts w:ascii="Courier New" w:eastAsia="Times New Roman" w:hAnsi="Courier New" w:cs="Courier New"/>
@@ -12171,8 +11631,6 @@
         </w:rPr>
         <w:t>][</w:t>
       </w:r>
-      <w:proofErr w:type="spellStart"/>
-      <w:proofErr w:type="gramEnd"/>
       <w:r>
         <w:rPr>
           <w:rFonts w:ascii="Courier New" w:eastAsia="Times New Roman" w:hAnsi="Courier New" w:cs="Courier New"/>
@@ -12183,7 +11641,6 @@
         </w:rPr>
         <w:t>i</w:t>
       </w:r>
-      <w:proofErr w:type="spellEnd"/>
       <w:r>
         <w:rPr>
           <w:rFonts w:ascii="Courier New" w:eastAsia="Times New Roman" w:hAnsi="Courier New" w:cs="Courier New"/>
@@ -12272,29 +11729,7 @@
           <w:szCs w:val="20"/>
           <w:lang w:val="en-US" w:eastAsia="ru-RU"/>
         </w:rPr>
-        <w:t xml:space="preserve">        </w:t>
-      </w:r>
-      <w:proofErr w:type="spellStart"/>
-      <w:r>
-        <w:rPr>
-          <w:rFonts w:ascii="Courier New" w:eastAsia="Times New Roman" w:hAnsi="Courier New" w:cs="Courier New"/>
-          <w:color w:val="000000"/>
-          <w:sz w:val="20"/>
-          <w:szCs w:val="20"/>
-          <w:lang w:val="en-US" w:eastAsia="ru-RU"/>
-        </w:rPr>
-        <w:t>i</w:t>
-      </w:r>
-      <w:proofErr w:type="spellEnd"/>
-      <w:r>
-        <w:rPr>
-          <w:rFonts w:ascii="Courier New" w:eastAsia="Times New Roman" w:hAnsi="Courier New" w:cs="Courier New"/>
-          <w:color w:val="000000"/>
-          <w:sz w:val="20"/>
-          <w:szCs w:val="20"/>
-          <w:lang w:val="en-US" w:eastAsia="ru-RU"/>
-        </w:rPr>
-        <w:t xml:space="preserve"> </w:t>
+        <w:t xml:space="preserve">        i </w:t>
       </w:r>
       <w:r>
         <w:rPr>
@@ -12362,29 +11797,7 @@
           <w:szCs w:val="20"/>
           <w:lang w:val="en-US" w:eastAsia="ru-RU"/>
         </w:rPr>
-        <w:t xml:space="preserve">    </w:t>
-      </w:r>
-      <w:proofErr w:type="spellStart"/>
-      <w:r>
-        <w:rPr>
-          <w:rFonts w:ascii="Courier New" w:eastAsia="Times New Roman" w:hAnsi="Courier New" w:cs="Courier New"/>
-          <w:color w:val="000000"/>
-          <w:sz w:val="20"/>
-          <w:szCs w:val="20"/>
-          <w:lang w:val="en-US" w:eastAsia="ru-RU"/>
-        </w:rPr>
-        <w:t>i</w:t>
-      </w:r>
-      <w:proofErr w:type="spellEnd"/>
-      <w:r>
-        <w:rPr>
-          <w:rFonts w:ascii="Courier New" w:eastAsia="Times New Roman" w:hAnsi="Courier New" w:cs="Courier New"/>
-          <w:color w:val="000000"/>
-          <w:sz w:val="20"/>
-          <w:szCs w:val="20"/>
-          <w:lang w:val="en-US" w:eastAsia="ru-RU"/>
-        </w:rPr>
-        <w:t xml:space="preserve"> </w:t>
+        <w:t xml:space="preserve">    i </w:t>
       </w:r>
       <w:r>
         <w:rPr>
@@ -12461,29 +11874,7 @@
           <w:szCs w:val="20"/>
           <w:lang w:val="en-US" w:eastAsia="ru-RU"/>
         </w:rPr>
-        <w:t xml:space="preserve"> </w:t>
-      </w:r>
-      <w:proofErr w:type="spellStart"/>
-      <w:r>
-        <w:rPr>
-          <w:rFonts w:ascii="Courier New" w:eastAsia="Times New Roman" w:hAnsi="Courier New" w:cs="Courier New"/>
-          <w:color w:val="000000"/>
-          <w:sz w:val="20"/>
-          <w:szCs w:val="20"/>
-          <w:lang w:val="en-US" w:eastAsia="ru-RU"/>
-        </w:rPr>
-        <w:t>i</w:t>
-      </w:r>
-      <w:proofErr w:type="spellEnd"/>
-      <w:r>
-        <w:rPr>
-          <w:rFonts w:ascii="Courier New" w:eastAsia="Times New Roman" w:hAnsi="Courier New" w:cs="Courier New"/>
-          <w:color w:val="000000"/>
-          <w:sz w:val="20"/>
-          <w:szCs w:val="20"/>
-          <w:lang w:val="en-US" w:eastAsia="ru-RU"/>
-        </w:rPr>
-        <w:t xml:space="preserve"> </w:t>
+        <w:t xml:space="preserve"> i </w:t>
       </w:r>
       <w:r>
         <w:rPr>
@@ -12732,7 +12123,6 @@
         </w:rPr>
         <w:t>[</w:t>
       </w:r>
-      <w:proofErr w:type="spellStart"/>
       <w:r>
         <w:rPr>
           <w:rFonts w:ascii="Courier New" w:eastAsia="Times New Roman" w:hAnsi="Courier New" w:cs="Courier New"/>
@@ -12743,7 +12133,6 @@
         </w:rPr>
         <w:t>i</w:t>
       </w:r>
-      <w:proofErr w:type="spellEnd"/>
       <w:r>
         <w:rPr>
           <w:rFonts w:ascii="Courier New" w:eastAsia="Times New Roman" w:hAnsi="Courier New" w:cs="Courier New"/>
@@ -13035,7 +12424,6 @@
         </w:rPr>
         <w:t>[</w:t>
       </w:r>
-      <w:proofErr w:type="spellStart"/>
       <w:r>
         <w:rPr>
           <w:rFonts w:ascii="Courier New" w:eastAsia="Times New Roman" w:hAnsi="Courier New" w:cs="Courier New"/>
@@ -13046,8 +12434,6 @@
         </w:rPr>
         <w:t>i</w:t>
       </w:r>
-      <w:proofErr w:type="spellEnd"/>
-      <w:proofErr w:type="gramStart"/>
       <w:r>
         <w:rPr>
           <w:rFonts w:ascii="Courier New" w:eastAsia="Times New Roman" w:hAnsi="Courier New" w:cs="Courier New"/>
@@ -13060,7 +12446,6 @@
         </w:rPr>
         <w:t>][</w:t>
       </w:r>
-      <w:proofErr w:type="gramEnd"/>
       <w:r>
         <w:rPr>
           <w:rFonts w:ascii="Courier New" w:eastAsia="Times New Roman" w:hAnsi="Courier New" w:cs="Courier New"/>
@@ -13269,7 +12654,6 @@
         </w:rPr>
         <w:t>[</w:t>
       </w:r>
-      <w:proofErr w:type="spellStart"/>
       <w:r>
         <w:rPr>
           <w:rFonts w:ascii="Courier New" w:eastAsia="Times New Roman" w:hAnsi="Courier New" w:cs="Courier New"/>
@@ -13280,7 +12664,6 @@
         </w:rPr>
         <w:t>i</w:t>
       </w:r>
-      <w:proofErr w:type="spellEnd"/>
       <w:r>
         <w:rPr>
           <w:rFonts w:ascii="Courier New" w:eastAsia="Times New Roman" w:hAnsi="Courier New" w:cs="Courier New"/>
@@ -13526,7 +12909,6 @@
         </w:rPr>
         <w:t>[</w:t>
       </w:r>
-      <w:proofErr w:type="spellStart"/>
       <w:r>
         <w:rPr>
           <w:rFonts w:ascii="Courier New" w:eastAsia="Times New Roman" w:hAnsi="Courier New" w:cs="Courier New"/>
@@ -13537,7 +12919,6 @@
         </w:rPr>
         <w:t>i</w:t>
       </w:r>
-      <w:proofErr w:type="spellEnd"/>
       <w:r>
         <w:rPr>
           <w:rFonts w:ascii="Courier New" w:eastAsia="Times New Roman" w:hAnsi="Courier New" w:cs="Courier New"/>
@@ -13680,29 +13061,7 @@
           <w:szCs w:val="20"/>
           <w:lang w:val="en-US" w:eastAsia="ru-RU"/>
         </w:rPr>
-        <w:t xml:space="preserve">        </w:t>
-      </w:r>
-      <w:proofErr w:type="spellStart"/>
-      <w:r>
-        <w:rPr>
-          <w:rFonts w:ascii="Courier New" w:eastAsia="Times New Roman" w:hAnsi="Courier New" w:cs="Courier New"/>
-          <w:color w:val="000000"/>
-          <w:sz w:val="20"/>
-          <w:szCs w:val="20"/>
-          <w:lang w:val="en-US" w:eastAsia="ru-RU"/>
-        </w:rPr>
-        <w:t>i</w:t>
-      </w:r>
-      <w:proofErr w:type="spellEnd"/>
-      <w:r>
-        <w:rPr>
-          <w:rFonts w:ascii="Courier New" w:eastAsia="Times New Roman" w:hAnsi="Courier New" w:cs="Courier New"/>
-          <w:color w:val="000000"/>
-          <w:sz w:val="20"/>
-          <w:szCs w:val="20"/>
-          <w:lang w:val="en-US" w:eastAsia="ru-RU"/>
-        </w:rPr>
-        <w:t xml:space="preserve"> </w:t>
+        <w:t xml:space="preserve">        i </w:t>
       </w:r>
       <w:r>
         <w:rPr>
@@ -13901,29 +13260,7 @@
           <w:szCs w:val="20"/>
           <w:lang w:val="en-US" w:eastAsia="ru-RU"/>
         </w:rPr>
-        <w:t xml:space="preserve">        </w:t>
-      </w:r>
-      <w:proofErr w:type="spellStart"/>
-      <w:r>
-        <w:rPr>
-          <w:rFonts w:ascii="Courier New" w:eastAsia="Times New Roman" w:hAnsi="Courier New" w:cs="Courier New"/>
-          <w:color w:val="000000"/>
-          <w:sz w:val="20"/>
-          <w:szCs w:val="20"/>
-          <w:lang w:val="en-US" w:eastAsia="ru-RU"/>
-        </w:rPr>
-        <w:t>i</w:t>
-      </w:r>
-      <w:proofErr w:type="spellEnd"/>
-      <w:r>
-        <w:rPr>
-          <w:rFonts w:ascii="Courier New" w:eastAsia="Times New Roman" w:hAnsi="Courier New" w:cs="Courier New"/>
-          <w:color w:val="000000"/>
-          <w:sz w:val="20"/>
-          <w:szCs w:val="20"/>
-          <w:lang w:val="en-US" w:eastAsia="ru-RU"/>
-        </w:rPr>
-        <w:t xml:space="preserve"> </w:t>
+        <w:t xml:space="preserve">        i </w:t>
       </w:r>
       <w:r>
         <w:rPr>
@@ -14077,29 +13414,7 @@
           <w:szCs w:val="20"/>
           <w:lang w:val="en-US" w:eastAsia="ru-RU"/>
         </w:rPr>
-        <w:t xml:space="preserve"> </w:t>
-      </w:r>
-      <w:proofErr w:type="spellStart"/>
-      <w:r>
-        <w:rPr>
-          <w:rFonts w:ascii="Courier New" w:eastAsia="Times New Roman" w:hAnsi="Courier New" w:cs="Courier New"/>
-          <w:color w:val="000000"/>
-          <w:sz w:val="20"/>
-          <w:szCs w:val="20"/>
-          <w:lang w:val="en-US" w:eastAsia="ru-RU"/>
-        </w:rPr>
-        <w:t>i</w:t>
-      </w:r>
-      <w:proofErr w:type="spellEnd"/>
-      <w:r>
-        <w:rPr>
-          <w:rFonts w:ascii="Courier New" w:eastAsia="Times New Roman" w:hAnsi="Courier New" w:cs="Courier New"/>
-          <w:color w:val="000000"/>
-          <w:sz w:val="20"/>
-          <w:szCs w:val="20"/>
-          <w:lang w:val="en-US" w:eastAsia="ru-RU"/>
-        </w:rPr>
-        <w:t xml:space="preserve"> </w:t>
+        <w:t xml:space="preserve"> i </w:t>
       </w:r>
       <w:r>
         <w:rPr>
@@ -14304,7 +13619,6 @@
         </w:rPr>
         <w:t>[</w:t>
       </w:r>
-      <w:proofErr w:type="spellStart"/>
       <w:r>
         <w:rPr>
           <w:rFonts w:ascii="Courier New" w:eastAsia="Times New Roman" w:hAnsi="Courier New" w:cs="Courier New"/>
@@ -14315,7 +13629,6 @@
         </w:rPr>
         <w:t>i</w:t>
       </w:r>
-      <w:proofErr w:type="spellEnd"/>
       <w:r>
         <w:rPr>
           <w:rFonts w:ascii="Courier New" w:eastAsia="Times New Roman" w:hAnsi="Courier New" w:cs="Courier New"/>
@@ -14394,7 +13707,6 @@
         </w:rPr>
         <w:t>[</w:t>
       </w:r>
-      <w:proofErr w:type="spellStart"/>
       <w:r>
         <w:rPr>
           <w:rFonts w:ascii="Courier New" w:eastAsia="Times New Roman" w:hAnsi="Courier New" w:cs="Courier New"/>
@@ -14405,7 +13717,6 @@
         </w:rPr>
         <w:t>i</w:t>
       </w:r>
-      <w:proofErr w:type="spellEnd"/>
       <w:r>
         <w:rPr>
           <w:rFonts w:ascii="Courier New" w:eastAsia="Times New Roman" w:hAnsi="Courier New" w:cs="Courier New"/>
@@ -14604,29 +13915,7 @@
           <w:szCs w:val="20"/>
           <w:lang w:val="en-US" w:eastAsia="ru-RU"/>
         </w:rPr>
-        <w:t xml:space="preserve">            </w:t>
-      </w:r>
-      <w:proofErr w:type="spellStart"/>
-      <w:r>
-        <w:rPr>
-          <w:rFonts w:ascii="Courier New" w:eastAsia="Times New Roman" w:hAnsi="Courier New" w:cs="Courier New"/>
-          <w:color w:val="000000"/>
-          <w:sz w:val="20"/>
-          <w:szCs w:val="20"/>
-          <w:lang w:val="en-US" w:eastAsia="ru-RU"/>
-        </w:rPr>
-        <w:t>i</w:t>
-      </w:r>
-      <w:proofErr w:type="spellEnd"/>
-      <w:r>
-        <w:rPr>
-          <w:rFonts w:ascii="Courier New" w:eastAsia="Times New Roman" w:hAnsi="Courier New" w:cs="Courier New"/>
-          <w:color w:val="000000"/>
-          <w:sz w:val="20"/>
-          <w:szCs w:val="20"/>
-          <w:lang w:val="en-US" w:eastAsia="ru-RU"/>
-        </w:rPr>
-        <w:t xml:space="preserve"> </w:t>
+        <w:t xml:space="preserve">            i </w:t>
       </w:r>
       <w:r>
         <w:rPr>
@@ -14799,7 +14088,6 @@
         </w:rPr>
         <w:t xml:space="preserve"> </w:t>
       </w:r>
-      <w:proofErr w:type="spellStart"/>
       <w:r>
         <w:rPr>
           <w:rFonts w:ascii="Courier New" w:eastAsia="Times New Roman" w:hAnsi="Courier New" w:cs="Courier New"/>
@@ -14808,20 +14096,8 @@
           <w:szCs w:val="20"/>
           <w:lang w:val="en-US" w:eastAsia="ru-RU"/>
         </w:rPr>
-        <w:t>time_</w:t>
-      </w:r>
-      <w:proofErr w:type="gramStart"/>
-      <w:r>
-        <w:rPr>
-          <w:rFonts w:ascii="Courier New" w:eastAsia="Times New Roman" w:hAnsi="Courier New" w:cs="Courier New"/>
-          <w:color w:val="FF00FF"/>
-          <w:sz w:val="20"/>
-          <w:szCs w:val="20"/>
-          <w:lang w:val="en-US" w:eastAsia="ru-RU"/>
-        </w:rPr>
-        <w:t>analyze</w:t>
-      </w:r>
-      <w:proofErr w:type="spellEnd"/>
+        <w:t>time_analyze</w:t>
+      </w:r>
       <w:r>
         <w:rPr>
           <w:rFonts w:ascii="Courier New" w:eastAsia="Times New Roman" w:hAnsi="Courier New" w:cs="Courier New"/>
@@ -14834,7 +14110,6 @@
         </w:rPr>
         <w:t>(</w:t>
       </w:r>
-      <w:proofErr w:type="gramEnd"/>
       <w:r>
         <w:rPr>
           <w:rFonts w:ascii="Courier New" w:eastAsia="Times New Roman" w:hAnsi="Courier New" w:cs="Courier New"/>
@@ -15069,7 +14344,6 @@
         </w:rPr>
         <w:t xml:space="preserve"> </w:t>
       </w:r>
-      <w:proofErr w:type="gramStart"/>
       <w:r>
         <w:rPr>
           <w:rFonts w:ascii="Courier New" w:eastAsia="Times New Roman" w:hAnsi="Courier New" w:cs="Courier New"/>
@@ -15094,7 +14368,6 @@
         </w:rPr>
         <w:t>(</w:t>
       </w:r>
-      <w:proofErr w:type="gramEnd"/>
       <w:r>
         <w:rPr>
           <w:rFonts w:ascii="Courier New" w:eastAsia="Times New Roman" w:hAnsi="Courier New" w:cs="Courier New"/>
@@ -15138,19 +14411,7 @@
           <w:szCs w:val="20"/>
           <w:lang w:val="en-US" w:eastAsia="ru-RU"/>
         </w:rPr>
-        <w:t xml:space="preserve">        </w:t>
-      </w:r>
-      <w:proofErr w:type="spellStart"/>
-      <w:proofErr w:type="gramStart"/>
-      <w:r>
-        <w:rPr>
-          <w:rFonts w:ascii="Courier New" w:eastAsia="Times New Roman" w:hAnsi="Courier New" w:cs="Courier New"/>
-          <w:color w:val="000000"/>
-          <w:sz w:val="20"/>
-          <w:szCs w:val="20"/>
-          <w:lang w:val="en-US" w:eastAsia="ru-RU"/>
-        </w:rPr>
-        <w:t>size</w:t>
+        <w:t xml:space="preserve">        size</w:t>
       </w:r>
       <w:r>
         <w:rPr>
@@ -15174,8 +14435,6 @@
         </w:rPr>
         <w:t>append</w:t>
       </w:r>
-      <w:proofErr w:type="spellEnd"/>
-      <w:proofErr w:type="gramEnd"/>
       <w:r>
         <w:rPr>
           <w:rFonts w:ascii="Courier New" w:eastAsia="Times New Roman" w:hAnsi="Courier New" w:cs="Courier New"/>
@@ -15266,55 +14525,19 @@
           <w:szCs w:val="20"/>
           <w:lang w:val="en-US" w:eastAsia="ru-RU"/>
         </w:rPr>
-        <w:t xml:space="preserve"> </w:t>
-      </w:r>
-      <w:proofErr w:type="spellStart"/>
-      <w:r>
-        <w:rPr>
-          <w:rFonts w:ascii="Courier New" w:eastAsia="Times New Roman" w:hAnsi="Courier New" w:cs="Courier New"/>
-          <w:color w:val="000000"/>
-          <w:sz w:val="20"/>
-          <w:szCs w:val="20"/>
-          <w:lang w:val="en-US" w:eastAsia="ru-RU"/>
-        </w:rPr>
-        <w:t>process_</w:t>
-      </w:r>
-      <w:proofErr w:type="gramStart"/>
-      <w:r>
-        <w:rPr>
-          <w:rFonts w:ascii="Courier New" w:eastAsia="Times New Roman" w:hAnsi="Courier New" w:cs="Courier New"/>
-          <w:color w:val="000000"/>
-          <w:sz w:val="20"/>
-          <w:szCs w:val="20"/>
-          <w:lang w:val="en-US" w:eastAsia="ru-RU"/>
-        </w:rPr>
-        <w:t>time</w:t>
-      </w:r>
-      <w:proofErr w:type="spellEnd"/>
-      <w:r>
-        <w:rPr>
-          <w:rFonts w:ascii="Courier New" w:eastAsia="Times New Roman" w:hAnsi="Courier New" w:cs="Courier New"/>
-          <w:b/>
-          <w:bCs/>
-          <w:color w:val="000080"/>
-          <w:sz w:val="20"/>
-          <w:szCs w:val="20"/>
-          <w:lang w:val="en-US" w:eastAsia="ru-RU"/>
-        </w:rPr>
-        <w:t>(</w:t>
-      </w:r>
-      <w:proofErr w:type="gramEnd"/>
-      <w:r>
-        <w:rPr>
-          <w:rFonts w:ascii="Courier New" w:eastAsia="Times New Roman" w:hAnsi="Courier New" w:cs="Courier New"/>
-          <w:b/>
-          <w:bCs/>
-          <w:color w:val="000080"/>
-          <w:sz w:val="20"/>
-          <w:szCs w:val="20"/>
-          <w:lang w:val="en-US" w:eastAsia="ru-RU"/>
-        </w:rPr>
-        <w:t>)</w:t>
+        <w:t xml:space="preserve"> process_time</w:t>
+      </w:r>
+      <w:r>
+        <w:rPr>
+          <w:rFonts w:ascii="Courier New" w:eastAsia="Times New Roman" w:hAnsi="Courier New" w:cs="Courier New"/>
+          <w:b/>
+          <w:bCs/>
+          <w:color w:val="000080"/>
+          <w:sz w:val="20"/>
+          <w:szCs w:val="20"/>
+          <w:lang w:val="en-US" w:eastAsia="ru-RU"/>
+        </w:rPr>
+        <w:t>()</w:t>
       </w:r>
     </w:p>
     <w:p>
@@ -15450,18 +14673,7 @@
           <w:szCs w:val="20"/>
           <w:lang w:val="en-US" w:eastAsia="ru-RU"/>
         </w:rPr>
-        <w:t xml:space="preserve">        </w:t>
-      </w:r>
-      <w:proofErr w:type="gramStart"/>
-      <w:r>
-        <w:rPr>
-          <w:rFonts w:ascii="Courier New" w:eastAsia="Times New Roman" w:hAnsi="Courier New" w:cs="Courier New"/>
-          <w:color w:val="000000"/>
-          <w:sz w:val="20"/>
-          <w:szCs w:val="20"/>
-          <w:lang w:val="en-US" w:eastAsia="ru-RU"/>
-        </w:rPr>
-        <w:t>start</w:t>
+        <w:t xml:space="preserve">        start</w:t>
       </w:r>
       <w:r>
         <w:rPr>
@@ -15475,7 +14687,6 @@
         </w:rPr>
         <w:t>(</w:t>
       </w:r>
-      <w:proofErr w:type="gramEnd"/>
       <w:r>
         <w:rPr>
           <w:rFonts w:ascii="Courier New" w:eastAsia="Times New Roman" w:hAnsi="Courier New" w:cs="Courier New"/>
@@ -15597,55 +14808,19 @@
           <w:szCs w:val="20"/>
           <w:lang w:val="en-US" w:eastAsia="ru-RU"/>
         </w:rPr>
-        <w:t xml:space="preserve"> </w:t>
-      </w:r>
-      <w:proofErr w:type="spellStart"/>
-      <w:r>
-        <w:rPr>
-          <w:rFonts w:ascii="Courier New" w:eastAsia="Times New Roman" w:hAnsi="Courier New" w:cs="Courier New"/>
-          <w:color w:val="000000"/>
-          <w:sz w:val="20"/>
-          <w:szCs w:val="20"/>
-          <w:lang w:val="en-US" w:eastAsia="ru-RU"/>
-        </w:rPr>
-        <w:t>process_</w:t>
-      </w:r>
-      <w:proofErr w:type="gramStart"/>
-      <w:r>
-        <w:rPr>
-          <w:rFonts w:ascii="Courier New" w:eastAsia="Times New Roman" w:hAnsi="Courier New" w:cs="Courier New"/>
-          <w:color w:val="000000"/>
-          <w:sz w:val="20"/>
-          <w:szCs w:val="20"/>
-          <w:lang w:val="en-US" w:eastAsia="ru-RU"/>
-        </w:rPr>
-        <w:t>time</w:t>
-      </w:r>
-      <w:proofErr w:type="spellEnd"/>
-      <w:r>
-        <w:rPr>
-          <w:rFonts w:ascii="Courier New" w:eastAsia="Times New Roman" w:hAnsi="Courier New" w:cs="Courier New"/>
-          <w:b/>
-          <w:bCs/>
-          <w:color w:val="000080"/>
-          <w:sz w:val="20"/>
-          <w:szCs w:val="20"/>
-          <w:lang w:val="en-US" w:eastAsia="ru-RU"/>
-        </w:rPr>
-        <w:t>(</w:t>
-      </w:r>
-      <w:proofErr w:type="gramEnd"/>
-      <w:r>
-        <w:rPr>
-          <w:rFonts w:ascii="Courier New" w:eastAsia="Times New Roman" w:hAnsi="Courier New" w:cs="Courier New"/>
-          <w:b/>
-          <w:bCs/>
-          <w:color w:val="000080"/>
-          <w:sz w:val="20"/>
-          <w:szCs w:val="20"/>
-          <w:lang w:val="en-US" w:eastAsia="ru-RU"/>
-        </w:rPr>
-        <w:t>)</w:t>
+        <w:t xml:space="preserve"> process_time</w:t>
+      </w:r>
+      <w:r>
+        <w:rPr>
+          <w:rFonts w:ascii="Courier New" w:eastAsia="Times New Roman" w:hAnsi="Courier New" w:cs="Courier New"/>
+          <w:b/>
+          <w:bCs/>
+          <w:color w:val="000080"/>
+          <w:sz w:val="20"/>
+          <w:szCs w:val="20"/>
+          <w:lang w:val="en-US" w:eastAsia="ru-RU"/>
+        </w:rPr>
+        <w:t>()</w:t>
       </w:r>
     </w:p>
     <w:p>
@@ -15669,7 +14844,7 @@
           <w:rFonts w:eastAsia="Times New Roman"/>
           <w:sz w:val="24"/>
           <w:szCs w:val="24"/>
-          <w:lang w:eastAsia="ru-RU"/>
+          <w:lang w:val="en-US" w:eastAsia="ru-RU"/>
         </w:rPr>
       </w:pPr>
       <w:r>
@@ -15682,7 +14857,6 @@
         </w:rPr>
         <w:t xml:space="preserve">    </w:t>
       </w:r>
-      <w:proofErr w:type="spellStart"/>
       <w:r>
         <w:rPr>
           <w:rFonts w:ascii="Courier New" w:eastAsia="Times New Roman" w:hAnsi="Courier New" w:cs="Courier New"/>
@@ -15691,18 +14865,17 @@
           <w:color w:val="0000FF"/>
           <w:sz w:val="20"/>
           <w:szCs w:val="20"/>
-          <w:lang w:eastAsia="ru-RU"/>
+          <w:lang w:val="en-US" w:eastAsia="ru-RU"/>
         </w:rPr>
         <w:t>return</w:t>
       </w:r>
-      <w:proofErr w:type="spellEnd"/>
-      <w:r>
-        <w:rPr>
-          <w:rFonts w:ascii="Courier New" w:eastAsia="Times New Roman" w:hAnsi="Courier New" w:cs="Courier New"/>
-          <w:color w:val="000000"/>
-          <w:sz w:val="20"/>
-          <w:szCs w:val="20"/>
-          <w:lang w:eastAsia="ru-RU"/>
+      <w:r>
+        <w:rPr>
+          <w:rFonts w:ascii="Courier New" w:eastAsia="Times New Roman" w:hAnsi="Courier New" w:cs="Courier New"/>
+          <w:color w:val="000000"/>
+          <w:sz w:val="20"/>
+          <w:szCs w:val="20"/>
+          <w:lang w:val="en-US" w:eastAsia="ru-RU"/>
         </w:rPr>
         <w:t xml:space="preserve"> </w:t>
       </w:r>
@@ -15714,7 +14887,7 @@
           <w:color w:val="000080"/>
           <w:sz w:val="20"/>
           <w:szCs w:val="20"/>
-          <w:lang w:eastAsia="ru-RU"/>
+          <w:lang w:val="en-US" w:eastAsia="ru-RU"/>
         </w:rPr>
         <w:t>(</w:t>
       </w:r>
@@ -15724,7 +14897,7 @@
           <w:color w:val="000000"/>
           <w:sz w:val="20"/>
           <w:szCs w:val="20"/>
-          <w:lang w:eastAsia="ru-RU"/>
+          <w:lang w:val="en-US" w:eastAsia="ru-RU"/>
         </w:rPr>
         <w:t xml:space="preserve">t2 </w:t>
       </w:r>
@@ -15736,7 +14909,7 @@
           <w:color w:val="000080"/>
           <w:sz w:val="20"/>
           <w:szCs w:val="20"/>
-          <w:lang w:eastAsia="ru-RU"/>
+          <w:lang w:val="en-US" w:eastAsia="ru-RU"/>
         </w:rPr>
         <w:t>-</w:t>
       </w:r>
@@ -15746,7 +14919,7 @@
           <w:color w:val="000000"/>
           <w:sz w:val="20"/>
           <w:szCs w:val="20"/>
-          <w:lang w:eastAsia="ru-RU"/>
+          <w:lang w:val="en-US" w:eastAsia="ru-RU"/>
         </w:rPr>
         <w:t xml:space="preserve"> t1</w:t>
       </w:r>
@@ -15758,7 +14931,7 @@
           <w:color w:val="000080"/>
           <w:sz w:val="20"/>
           <w:szCs w:val="20"/>
-          <w:lang w:eastAsia="ru-RU"/>
+          <w:lang w:val="en-US" w:eastAsia="ru-RU"/>
         </w:rPr>
         <w:t>)</w:t>
       </w:r>
@@ -15768,7 +14941,7 @@
           <w:color w:val="000000"/>
           <w:sz w:val="20"/>
           <w:szCs w:val="20"/>
-          <w:lang w:eastAsia="ru-RU"/>
+          <w:lang w:val="en-US" w:eastAsia="ru-RU"/>
         </w:rPr>
         <w:t xml:space="preserve"> </w:t>
       </w:r>
@@ -15780,7 +14953,7 @@
           <w:color w:val="000080"/>
           <w:sz w:val="20"/>
           <w:szCs w:val="20"/>
-          <w:lang w:eastAsia="ru-RU"/>
+          <w:lang w:val="en-US" w:eastAsia="ru-RU"/>
         </w:rPr>
         <w:t>/</w:t>
       </w:r>
@@ -15790,22 +14963,10 @@
           <w:color w:val="000000"/>
           <w:sz w:val="20"/>
           <w:szCs w:val="20"/>
-          <w:lang w:eastAsia="ru-RU"/>
-        </w:rPr>
-        <w:t xml:space="preserve"> </w:t>
-      </w:r>
-      <w:proofErr w:type="spellStart"/>
-      <w:r>
-        <w:rPr>
-          <w:rFonts w:ascii="Courier New" w:eastAsia="Times New Roman" w:hAnsi="Courier New" w:cs="Courier New"/>
-          <w:color w:val="000000"/>
-          <w:sz w:val="20"/>
-          <w:szCs w:val="20"/>
-          <w:lang w:eastAsia="ru-RU"/>
-        </w:rPr>
-        <w:t>iterations</w:t>
-      </w:r>
-      <w:proofErr w:type="spellEnd"/>
+          <w:lang w:val="en-US" w:eastAsia="ru-RU"/>
+        </w:rPr>
+        <w:t xml:space="preserve"> iterations</w:t>
+      </w:r>
     </w:p>
     <w:p>
       <w:pPr>
@@ -15878,14 +15039,12 @@
       <w:r>
         <w:t xml:space="preserve">– </w:t>
       </w:r>
-      <w:proofErr w:type="spellStart"/>
       <w:r>
         <w:rPr>
           <w:lang w:val="en-US"/>
         </w:rPr>
         <w:t>unittest</w:t>
       </w:r>
-      <w:proofErr w:type="spellEnd"/>
       <w:r>
         <w:t>.</w:t>
       </w:r>
@@ -15957,7 +15116,6 @@
         </w:rPr>
         <w:t xml:space="preserve"> </w:t>
       </w:r>
-      <w:proofErr w:type="spellStart"/>
       <w:r>
         <w:rPr>
           <w:rFonts w:ascii="Courier New" w:eastAsia="Times New Roman" w:hAnsi="Courier New" w:cs="Courier New"/>
@@ -15966,20 +15124,8 @@
           <w:szCs w:val="20"/>
           <w:lang w:val="en-US" w:eastAsia="ru-RU"/>
         </w:rPr>
-        <w:t>comp_</w:t>
-      </w:r>
-      <w:proofErr w:type="gramStart"/>
-      <w:r>
-        <w:rPr>
-          <w:rFonts w:ascii="Courier New" w:eastAsia="Times New Roman" w:hAnsi="Courier New" w:cs="Courier New"/>
-          <w:color w:val="FF00FF"/>
-          <w:sz w:val="20"/>
-          <w:szCs w:val="20"/>
-          <w:lang w:val="en-US" w:eastAsia="ru-RU"/>
-        </w:rPr>
-        <w:t>matr</w:t>
-      </w:r>
-      <w:proofErr w:type="spellEnd"/>
+        <w:t>comp_matr</w:t>
+      </w:r>
       <w:r>
         <w:rPr>
           <w:rFonts w:ascii="Courier New" w:eastAsia="Times New Roman" w:hAnsi="Courier New" w:cs="Courier New"/>
@@ -15992,7 +15138,6 @@
         </w:rPr>
         <w:t>(</w:t>
       </w:r>
-      <w:proofErr w:type="gramEnd"/>
       <w:r>
         <w:rPr>
           <w:rFonts w:ascii="Courier New" w:eastAsia="Times New Roman" w:hAnsi="Courier New" w:cs="Courier New"/>
@@ -16082,7 +15227,6 @@
         </w:rPr>
         <w:t xml:space="preserve"> </w:t>
       </w:r>
-      <w:proofErr w:type="spellStart"/>
       <w:r>
         <w:rPr>
           <w:rFonts w:ascii="Courier New" w:eastAsia="Times New Roman" w:hAnsi="Courier New" w:cs="Courier New"/>
@@ -16095,7 +15239,6 @@
         </w:rPr>
         <w:t>len</w:t>
       </w:r>
-      <w:proofErr w:type="spellEnd"/>
       <w:r>
         <w:rPr>
           <w:rFonts w:ascii="Courier New" w:eastAsia="Times New Roman" w:hAnsi="Courier New" w:cs="Courier New"/>
@@ -16118,7 +15261,6 @@
         </w:rPr>
         <w:t>matr1</w:t>
       </w:r>
-      <w:proofErr w:type="gramStart"/>
       <w:r>
         <w:rPr>
           <w:rFonts w:ascii="Courier New" w:eastAsia="Times New Roman" w:hAnsi="Courier New" w:cs="Courier New"/>
@@ -16151,20 +15293,7 @@
           <w:szCs w:val="20"/>
           <w:lang w:val="en-US" w:eastAsia="ru-RU"/>
         </w:rPr>
-        <w:t>!</w:t>
-      </w:r>
-      <w:proofErr w:type="gramEnd"/>
-      <w:r>
-        <w:rPr>
-          <w:rFonts w:ascii="Courier New" w:eastAsia="Times New Roman" w:hAnsi="Courier New" w:cs="Courier New"/>
-          <w:b/>
-          <w:bCs/>
-          <w:color w:val="000080"/>
-          <w:sz w:val="20"/>
-          <w:szCs w:val="20"/>
-          <w:lang w:val="en-US" w:eastAsia="ru-RU"/>
-        </w:rPr>
-        <w:t>=</w:t>
+        <w:t>!=</w:t>
       </w:r>
       <w:r>
         <w:rPr>
@@ -16176,7 +15305,6 @@
         </w:rPr>
         <w:t xml:space="preserve"> </w:t>
       </w:r>
-      <w:proofErr w:type="spellStart"/>
       <w:r>
         <w:rPr>
           <w:rFonts w:ascii="Courier New" w:eastAsia="Times New Roman" w:hAnsi="Courier New" w:cs="Courier New"/>
@@ -16189,7 +15317,6 @@
         </w:rPr>
         <w:t>len</w:t>
       </w:r>
-      <w:proofErr w:type="spellEnd"/>
       <w:r>
         <w:rPr>
           <w:rFonts w:ascii="Courier New" w:eastAsia="Times New Roman" w:hAnsi="Courier New" w:cs="Courier New"/>
@@ -16326,7 +15453,6 @@
         </w:rPr>
         <w:t xml:space="preserve"> </w:t>
       </w:r>
-      <w:proofErr w:type="spellStart"/>
       <w:r>
         <w:rPr>
           <w:rFonts w:ascii="Courier New" w:eastAsia="Times New Roman" w:hAnsi="Courier New" w:cs="Courier New"/>
@@ -16339,7 +15465,6 @@
         </w:rPr>
         <w:t>len</w:t>
       </w:r>
-      <w:proofErr w:type="spellEnd"/>
       <w:r>
         <w:rPr>
           <w:rFonts w:ascii="Courier New" w:eastAsia="Times New Roman" w:hAnsi="Courier New" w:cs="Courier New"/>
@@ -16448,7 +15573,6 @@
         </w:rPr>
         <w:t xml:space="preserve"> </w:t>
       </w:r>
-      <w:proofErr w:type="spellStart"/>
       <w:r>
         <w:rPr>
           <w:rFonts w:ascii="Courier New" w:eastAsia="Times New Roman" w:hAnsi="Courier New" w:cs="Courier New"/>
@@ -16461,7 +15585,6 @@
         </w:rPr>
         <w:t>len</w:t>
       </w:r>
-      <w:proofErr w:type="spellEnd"/>
       <w:r>
         <w:rPr>
           <w:rFonts w:ascii="Courier New" w:eastAsia="Times New Roman" w:hAnsi="Courier New" w:cs="Courier New"/>
@@ -16516,20 +15639,7 @@
           <w:szCs w:val="20"/>
           <w:lang w:val="en-US" w:eastAsia="ru-RU"/>
         </w:rPr>
-        <w:t>]</w:t>
-      </w:r>
-      <w:proofErr w:type="gramStart"/>
-      <w:r>
-        <w:rPr>
-          <w:rFonts w:ascii="Courier New" w:eastAsia="Times New Roman" w:hAnsi="Courier New" w:cs="Courier New"/>
-          <w:b/>
-          <w:bCs/>
-          <w:color w:val="000080"/>
-          <w:sz w:val="20"/>
-          <w:szCs w:val="20"/>
-          <w:lang w:val="en-US" w:eastAsia="ru-RU"/>
-        </w:rPr>
-        <w:t>)</w:t>
+        <w:t>])</w:t>
       </w:r>
       <w:r>
         <w:rPr>
@@ -16551,20 +15661,7 @@
           <w:szCs w:val="20"/>
           <w:lang w:val="en-US" w:eastAsia="ru-RU"/>
         </w:rPr>
-        <w:t>!</w:t>
-      </w:r>
-      <w:proofErr w:type="gramEnd"/>
-      <w:r>
-        <w:rPr>
-          <w:rFonts w:ascii="Courier New" w:eastAsia="Times New Roman" w:hAnsi="Courier New" w:cs="Courier New"/>
-          <w:b/>
-          <w:bCs/>
-          <w:color w:val="000080"/>
-          <w:sz w:val="20"/>
-          <w:szCs w:val="20"/>
-          <w:lang w:val="en-US" w:eastAsia="ru-RU"/>
-        </w:rPr>
-        <w:t>=</w:t>
+        <w:t>!=</w:t>
       </w:r>
       <w:r>
         <w:rPr>
@@ -16576,7 +15673,6 @@
         </w:rPr>
         <w:t xml:space="preserve"> </w:t>
       </w:r>
-      <w:proofErr w:type="spellStart"/>
       <w:r>
         <w:rPr>
           <w:rFonts w:ascii="Courier New" w:eastAsia="Times New Roman" w:hAnsi="Courier New" w:cs="Courier New"/>
@@ -16589,7 +15685,6 @@
         </w:rPr>
         <w:t>len</w:t>
       </w:r>
-      <w:proofErr w:type="spellEnd"/>
       <w:r>
         <w:rPr>
           <w:rFonts w:ascii="Courier New" w:eastAsia="Times New Roman" w:hAnsi="Courier New" w:cs="Courier New"/>
@@ -16746,52 +15841,30 @@
           <w:szCs w:val="20"/>
           <w:lang w:val="en-US" w:eastAsia="ru-RU"/>
         </w:rPr>
+        <w:t xml:space="preserve"> i </w:t>
+      </w:r>
+      <w:r>
+        <w:rPr>
+          <w:rFonts w:ascii="Courier New" w:eastAsia="Times New Roman" w:hAnsi="Courier New" w:cs="Courier New"/>
+          <w:b/>
+          <w:bCs/>
+          <w:color w:val="0000FF"/>
+          <w:sz w:val="20"/>
+          <w:szCs w:val="20"/>
+          <w:lang w:val="en-US" w:eastAsia="ru-RU"/>
+        </w:rPr>
+        <w:t>in</w:t>
+      </w:r>
+      <w:r>
+        <w:rPr>
+          <w:rFonts w:ascii="Courier New" w:eastAsia="Times New Roman" w:hAnsi="Courier New" w:cs="Courier New"/>
+          <w:color w:val="000000"/>
+          <w:sz w:val="20"/>
+          <w:szCs w:val="20"/>
+          <w:lang w:val="en-US" w:eastAsia="ru-RU"/>
+        </w:rPr>
         <w:t xml:space="preserve"> </w:t>
       </w:r>
-      <w:proofErr w:type="spellStart"/>
-      <w:r>
-        <w:rPr>
-          <w:rFonts w:ascii="Courier New" w:eastAsia="Times New Roman" w:hAnsi="Courier New" w:cs="Courier New"/>
-          <w:color w:val="000000"/>
-          <w:sz w:val="20"/>
-          <w:szCs w:val="20"/>
-          <w:lang w:val="en-US" w:eastAsia="ru-RU"/>
-        </w:rPr>
-        <w:t>i</w:t>
-      </w:r>
-      <w:proofErr w:type="spellEnd"/>
-      <w:r>
-        <w:rPr>
-          <w:rFonts w:ascii="Courier New" w:eastAsia="Times New Roman" w:hAnsi="Courier New" w:cs="Courier New"/>
-          <w:color w:val="000000"/>
-          <w:sz w:val="20"/>
-          <w:szCs w:val="20"/>
-          <w:lang w:val="en-US" w:eastAsia="ru-RU"/>
-        </w:rPr>
-        <w:t xml:space="preserve"> </w:t>
-      </w:r>
-      <w:r>
-        <w:rPr>
-          <w:rFonts w:ascii="Courier New" w:eastAsia="Times New Roman" w:hAnsi="Courier New" w:cs="Courier New"/>
-          <w:b/>
-          <w:bCs/>
-          <w:color w:val="0000FF"/>
-          <w:sz w:val="20"/>
-          <w:szCs w:val="20"/>
-          <w:lang w:val="en-US" w:eastAsia="ru-RU"/>
-        </w:rPr>
-        <w:t>in</w:t>
-      </w:r>
-      <w:r>
-        <w:rPr>
-          <w:rFonts w:ascii="Courier New" w:eastAsia="Times New Roman" w:hAnsi="Courier New" w:cs="Courier New"/>
-          <w:color w:val="000000"/>
-          <w:sz w:val="20"/>
-          <w:szCs w:val="20"/>
-          <w:lang w:val="en-US" w:eastAsia="ru-RU"/>
-        </w:rPr>
-        <w:t xml:space="preserve"> </w:t>
-      </w:r>
       <w:r>
         <w:rPr>
           <w:rFonts w:ascii="Courier New" w:eastAsia="Times New Roman" w:hAnsi="Courier New" w:cs="Courier New"/>
@@ -16816,7 +15889,6 @@
         </w:rPr>
         <w:t>(</w:t>
       </w:r>
-      <w:proofErr w:type="spellStart"/>
       <w:r>
         <w:rPr>
           <w:rFonts w:ascii="Courier New" w:eastAsia="Times New Roman" w:hAnsi="Courier New" w:cs="Courier New"/>
@@ -16829,7 +15901,6 @@
         </w:rPr>
         <w:t>len</w:t>
       </w:r>
-      <w:proofErr w:type="spellEnd"/>
       <w:r>
         <w:rPr>
           <w:rFonts w:ascii="Courier New" w:eastAsia="Times New Roman" w:hAnsi="Courier New" w:cs="Courier New"/>
@@ -16955,7 +16026,6 @@
         </w:rPr>
         <w:t>(</w:t>
       </w:r>
-      <w:proofErr w:type="spellStart"/>
       <w:r>
         <w:rPr>
           <w:rFonts w:ascii="Courier New" w:eastAsia="Times New Roman" w:hAnsi="Courier New" w:cs="Courier New"/>
@@ -16968,7 +16038,6 @@
         </w:rPr>
         <w:t>len</w:t>
       </w:r>
-      <w:proofErr w:type="spellEnd"/>
       <w:r>
         <w:rPr>
           <w:rFonts w:ascii="Courier New" w:eastAsia="Times New Roman" w:hAnsi="Courier New" w:cs="Courier New"/>
@@ -17003,7 +16072,6 @@
         </w:rPr>
         <w:t>[</w:t>
       </w:r>
-      <w:proofErr w:type="spellStart"/>
       <w:r>
         <w:rPr>
           <w:rFonts w:ascii="Courier New" w:eastAsia="Times New Roman" w:hAnsi="Courier New" w:cs="Courier New"/>
@@ -17014,7 +16082,6 @@
         </w:rPr>
         <w:t>i</w:t>
       </w:r>
-      <w:proofErr w:type="spellEnd"/>
       <w:r>
         <w:rPr>
           <w:rFonts w:ascii="Courier New" w:eastAsia="Times New Roman" w:hAnsi="Courier New" w:cs="Courier New"/>
@@ -17084,7 +16151,6 @@
         </w:rPr>
         <w:t>[</w:t>
       </w:r>
-      <w:proofErr w:type="spellStart"/>
       <w:r>
         <w:rPr>
           <w:rFonts w:ascii="Courier New" w:eastAsia="Times New Roman" w:hAnsi="Courier New" w:cs="Courier New"/>
@@ -17095,7 +16161,6 @@
         </w:rPr>
         <w:t>i</w:t>
       </w:r>
-      <w:proofErr w:type="spellEnd"/>
       <w:r>
         <w:rPr>
           <w:rFonts w:ascii="Courier New" w:eastAsia="Times New Roman" w:hAnsi="Courier New" w:cs="Courier New"/>
@@ -17118,7 +16183,6 @@
         </w:rPr>
         <w:t>j</w:t>
       </w:r>
-      <w:proofErr w:type="gramStart"/>
       <w:r>
         <w:rPr>
           <w:rFonts w:ascii="Courier New" w:eastAsia="Times New Roman" w:hAnsi="Courier New" w:cs="Courier New"/>
@@ -17151,20 +16215,7 @@
           <w:szCs w:val="20"/>
           <w:lang w:val="en-US" w:eastAsia="ru-RU"/>
         </w:rPr>
-        <w:t>!</w:t>
-      </w:r>
-      <w:proofErr w:type="gramEnd"/>
-      <w:r>
-        <w:rPr>
-          <w:rFonts w:ascii="Courier New" w:eastAsia="Times New Roman" w:hAnsi="Courier New" w:cs="Courier New"/>
-          <w:b/>
-          <w:bCs/>
-          <w:color w:val="000080"/>
-          <w:sz w:val="20"/>
-          <w:szCs w:val="20"/>
-          <w:lang w:val="en-US" w:eastAsia="ru-RU"/>
-        </w:rPr>
-        <w:t>=</w:t>
+        <w:t>!=</w:t>
       </w:r>
       <w:r>
         <w:rPr>
@@ -17188,7 +16239,6 @@
         </w:rPr>
         <w:t>[</w:t>
       </w:r>
-      <w:proofErr w:type="spellStart"/>
       <w:r>
         <w:rPr>
           <w:rFonts w:ascii="Courier New" w:eastAsia="Times New Roman" w:hAnsi="Courier New" w:cs="Courier New"/>
@@ -17199,7 +16249,6 @@
         </w:rPr>
         <w:t>i</w:t>
       </w:r>
-      <w:proofErr w:type="spellEnd"/>
       <w:r>
         <w:rPr>
           <w:rFonts w:ascii="Courier New" w:eastAsia="Times New Roman" w:hAnsi="Courier New" w:cs="Courier New"/>
@@ -17257,7 +16306,6 @@
         </w:rPr>
         <w:t xml:space="preserve">                </w:t>
       </w:r>
-      <w:proofErr w:type="spellStart"/>
       <w:r>
         <w:rPr>
           <w:rFonts w:ascii="Courier New" w:eastAsia="Times New Roman" w:hAnsi="Courier New" w:cs="Courier New"/>
@@ -17270,7 +16318,6 @@
         </w:rPr>
         <w:t>return</w:t>
       </w:r>
-      <w:proofErr w:type="spellEnd"/>
       <w:r>
         <w:rPr>
           <w:rFonts w:ascii="Courier New" w:eastAsia="Times New Roman" w:hAnsi="Courier New" w:cs="Courier New"/>
@@ -17281,7 +16328,6 @@
         </w:rPr>
         <w:t xml:space="preserve"> </w:t>
       </w:r>
-      <w:proofErr w:type="spellStart"/>
       <w:r>
         <w:rPr>
           <w:rFonts w:ascii="Courier New" w:eastAsia="Times New Roman" w:hAnsi="Courier New" w:cs="Courier New"/>
@@ -17294,7 +16340,6 @@
         </w:rPr>
         <w:t>False</w:t>
       </w:r>
-      <w:proofErr w:type="spellEnd"/>
     </w:p>
     <w:p>
       <w:pPr>
@@ -17317,7 +16362,6 @@
         </w:rPr>
         <w:t xml:space="preserve">    </w:t>
       </w:r>
-      <w:proofErr w:type="spellStart"/>
       <w:r>
         <w:rPr>
           <w:rFonts w:ascii="Courier New" w:eastAsia="Times New Roman" w:hAnsi="Courier New" w:cs="Courier New"/>
@@ -17330,7 +16374,6 @@
         </w:rPr>
         <w:t>return</w:t>
       </w:r>
-      <w:proofErr w:type="spellEnd"/>
       <w:r>
         <w:rPr>
           <w:rFonts w:ascii="Courier New" w:eastAsia="Times New Roman" w:hAnsi="Courier New" w:cs="Courier New"/>
@@ -17341,7 +16384,6 @@
         </w:rPr>
         <w:t xml:space="preserve"> </w:t>
       </w:r>
-      <w:proofErr w:type="spellStart"/>
       <w:r>
         <w:rPr>
           <w:rFonts w:ascii="Courier New" w:eastAsia="Times New Roman" w:hAnsi="Courier New" w:cs="Courier New"/>
@@ -17354,7 +16396,6 @@
         </w:rPr>
         <w:t>True</w:t>
       </w:r>
-      <w:proofErr w:type="spellEnd"/>
     </w:p>
     <w:p>
       <w:pPr>
@@ -17518,27 +16559,14 @@
       <w:r>
         <w:t xml:space="preserve">Рисунок </w:t>
       </w:r>
-      <w:r>
-        <w:fldChar w:fldCharType="begin"/>
-      </w:r>
-      <w:r>
-        <w:instrText xml:space="preserve"> SEQ Рисунок \* ARABIC </w:instrText>
-      </w:r>
-      <w:r>
-        <w:fldChar w:fldCharType="separate"/>
-      </w:r>
-      <w:r>
-        <w:rPr>
-          <w:noProof/>
-        </w:rPr>
-        <w:t>5</w:t>
-      </w:r>
-      <w:r>
-        <w:rPr>
-          <w:noProof/>
-        </w:rPr>
-        <w:fldChar w:fldCharType="end"/>
-      </w:r>
+      <w:fldSimple w:instr=" SEQ Рисунок \* ARABIC ">
+        <w:r>
+          <w:rPr>
+            <w:noProof/>
+          </w:rPr>
+          <w:t>5</w:t>
+        </w:r>
+      </w:fldSimple>
       <w:r>
         <w:t>. Интерфейс</w:t>
       </w:r>
@@ -17564,33 +16592,13 @@
         <w:t>9</w:t>
       </w:r>
       <w:r>
-        <w:t xml:space="preserve"> приведены примеры работы программы при вводе строк </w:t>
-      </w:r>
-      <w:r>
-        <w:t>«</w:t>
-      </w:r>
-      <w:r>
-        <w:rPr>
-          <w:i/>
-          <w:iCs/>
-        </w:rPr>
-        <w:t>тело</w:t>
-      </w:r>
-      <w:r>
-        <w:t>» и «</w:t>
-      </w:r>
-      <w:r>
-        <w:rPr>
-          <w:i/>
-          <w:iCs/>
-        </w:rPr>
-        <w:t>столб</w:t>
-      </w:r>
-      <w:r>
-        <w:t>»</w:t>
-      </w:r>
-      <w:r>
-        <w:t xml:space="preserve"> при выборе пунктов меню 1-4.</w:t>
+        <w:t xml:space="preserve"> приведены примеры работы программы </w:t>
+      </w:r>
+      <w:r>
+        <w:t>п</w:t>
+      </w:r>
+      <w:r>
+        <w:t>ри выборе пунктов меню 1-4.</w:t>
       </w:r>
     </w:p>
     <w:p>
@@ -19062,11 +18070,7 @@
         <w:t>,</w:t>
       </w:r>
       <w:r>
-        <w:t xml:space="preserve"> хотя обычный алгоритм Винограда показывает наихудшее время. Это связано с тем, что обычный алгоритм Винограда мало оптимизирован и приходится вычислять одни и те же значения несколько раз. Стандартный алгоритм работает быстрее всех на маленьких размерах. Выбирать алгоритм необходимо в зависимости от поставленной задачи. Если вам требуется быстро перемножать огромные матрицы, то модифицированный алгоритм Винограда справится с этой задачей лучше всех. Но если вам необходимо работать с матрица малых размеров </w:t>
-      </w:r>
-      <w:proofErr w:type="gramStart"/>
-      <w:r>
-        <w:t>(</w:t>
+        <w:t xml:space="preserve"> хотя обычный алгоритм Винограда показывает наихудшее время. Это связано с тем, что обычный алгоритм Винограда мало оптимизирован и приходится вычислять одни и те же значения несколько раз. Стандартный алгоритм работает быстрее всех на маленьких размерах. Выбирать алгоритм необходимо в зависимости от поставленной задачи. Если вам требуется быстро перемножать огромные матрицы, то модифицированный алгоритм Винограда справится с этой задачей лучше всех. Но если вам необходимо работать с матрица малых размеров (</w:t>
       </w:r>
       <w:r>
         <w:t xml:space="preserve">&lt; </w:t>
@@ -19074,7 +18078,6 @@
       <w:r>
         <w:t>7</w:t>
       </w:r>
-      <w:proofErr w:type="gramEnd"/>
       <w:r>
         <w:t>)</w:t>
       </w:r>

</xml_diff>